<commit_message>
Fortsatt med diagram i avsnitt 2.
</commit_message>
<xml_diff>
--- a/Diagramlista Integrationsrapporten.docx
+++ b/Diagramlista Integrationsrapporten.docx
@@ -110,21 +110,55 @@
           <w:b/>
           <w:u w:val="single"/>
         </w:rPr>
-        <w:t xml:space="preserve">Antal </w:t>
-      </w:r>
+        <w:t>Antal utrikes födda i Dalarnas län efter vistelsetid</w:t>
+      </w:r>
+      <w:r>
+        <w:t xml:space="preserve"> - U</w:t>
+      </w:r>
+      <w:r>
+        <w:t xml:space="preserve">ppdatera Diagram </w:t>
+      </w:r>
+      <w:r>
+        <w:t>5</w:t>
+      </w:r>
+      <w:r>
+        <w:t xml:space="preserve"> i Integrations</w:t>
+      </w:r>
+      <w:r>
+        <w:t xml:space="preserve">rapporten </w:t>
+      </w:r>
+      <w:r>
+        <w:t>2019.</w:t>
+      </w:r>
+      <w:r>
+        <w:t xml:space="preserve"> År 2024, men med omvänd ordning på x-axeln</w:t>
+      </w:r>
+    </w:p>
+    <w:p>
       <w:r>
         <w:rPr>
           <w:b/>
           <w:u w:val="single"/>
         </w:rPr>
-        <w:t>utrikes födda i Dalarnas län</w:t>
-      </w:r>
+        <w:t>Andel med utländsk bakgrund</w:t>
+      </w:r>
+      <w:r>
+        <w:t xml:space="preserve"> – Uppdatera diagram 6 i </w:t>
+      </w:r>
+      <w:r>
+        <w:t>Integrationsrapporten 2019</w:t>
+      </w:r>
+      <w:r>
+        <w:t>, men med staplar för 2012, 2018 och 2024 – Dalarna och riket.</w:t>
+      </w:r>
+    </w:p>
+    <w:p>
       <w:r>
         <w:rPr>
           <w:b/>
           <w:u w:val="single"/>
         </w:rPr>
-        <w:t xml:space="preserve"> efter vistelsetid</w:t>
+        <w:t>Befolkningsförändring inrikes och utrikes födda</w:t>
       </w:r>
       <w:r>
         <w:t xml:space="preserve"> - U</w:t>
@@ -133,25 +167,57 @@
         <w:t xml:space="preserve">ppdatera Diagram </w:t>
       </w:r>
       <w:r>
-        <w:t>5</w:t>
-      </w:r>
-      <w:r>
-        <w:t xml:space="preserve"> i Integrations</w:t>
-      </w:r>
-      <w:r>
-        <w:t xml:space="preserve">rapporten </w:t>
-      </w:r>
-      <w:r>
-        <w:t>2019.</w:t>
-      </w:r>
-      <w:r>
-        <w:t xml:space="preserve"> År</w:t>
+        <w:t>7</w:t>
+      </w:r>
+      <w:r>
+        <w:t xml:space="preserve"> i Integrationsrapporten 2019.</w:t>
+      </w:r>
+      <w:r>
+        <w:t xml:space="preserve"> 2000-2024.</w:t>
+      </w:r>
+    </w:p>
+    <w:p>
+      <w:r>
+        <w:rPr>
+          <w:b/>
+          <w:u w:val="single"/>
+        </w:rPr>
+        <w:t>Största födelseländer för</w:t>
+      </w:r>
+      <w:r>
+        <w:rPr>
+          <w:b/>
+          <w:u w:val="single"/>
+        </w:rPr>
+        <w:t xml:space="preserve"> utrikes födda</w:t>
+      </w:r>
+      <w:r>
+        <w:rPr>
+          <w:b/>
+          <w:u w:val="single"/>
+        </w:rPr>
+        <w:t xml:space="preserve"> i Dalarna</w:t>
+      </w:r>
+      <w:r>
+        <w:t xml:space="preserve"> - U</w:t>
+      </w:r>
+      <w:r>
+        <w:t xml:space="preserve">ppdatera Diagram </w:t>
+      </w:r>
+      <w:r>
+        <w:t>10</w:t>
+      </w:r>
+      <w:r>
+        <w:t xml:space="preserve"> i Integrationsrapporten 2019.</w:t>
       </w:r>
       <w:r>
         <w:t xml:space="preserve"> </w:t>
       </w:r>
       <w:r>
-        <w:t>2024, men med omvänd ordning på x-axeln</w:t>
+        <w:t>2009, 2018 och 2024</w:t>
+      </w:r>
+      <w:r>
+        <w:t>.</w:t>
       </w:r>
     </w:p>
     <w:p>
@@ -160,16 +226,35 @@
           <w:b/>
           <w:u w:val="single"/>
         </w:rPr>
-        <w:t>Andel med utländsk bakgrund</w:t>
-      </w:r>
-      <w:r>
-        <w:t xml:space="preserve"> – Uppdatera diagram 6 i </w:t>
-      </w:r>
-      <w:r>
-        <w:t>Integrationsrapporten 2019</w:t>
-      </w:r>
-      <w:r>
-        <w:t>, men med staplar för 2012, 2018 och 2024 – Dalarna och riket.</w:t>
+        <w:t>Befolkningsförändring över tid fördelad på komponenterna födelseöverskott, inrikes flyttnetto och invandringsöverskott</w:t>
+      </w:r>
+      <w:r>
+        <w:t xml:space="preserve"> - 2000-2024. Finns </w:t>
+      </w:r>
+      <w:proofErr w:type="spellStart"/>
+      <w:r>
+        <w:t>bl</w:t>
+      </w:r>
+      <w:proofErr w:type="spellEnd"/>
+      <w:r>
+        <w:t xml:space="preserve"> a</w:t>
+      </w:r>
+      <w:r>
+        <w:t xml:space="preserve"> som bild 13</w:t>
+      </w:r>
+      <w:r>
+        <w:t xml:space="preserve"> i presentation för Hedemora kommunfullmäktige 28 januari</w:t>
+      </w:r>
+      <w:r>
+        <w:t xml:space="preserve"> (G</w:t>
+      </w:r>
+      <w:proofErr w:type="gramStart"/>
+      <w:r>
+        <w:t>:/</w:t>
+      </w:r>
+      <w:proofErr w:type="gramEnd"/>
+      <w:r>
+        <w:t>Samhällsanalys/Presentationer)</w:t>
       </w:r>
     </w:p>
     <w:p>
@@ -178,216 +263,178 @@
           <w:b/>
           <w:u w:val="single"/>
         </w:rPr>
-        <w:t>Befolkningsförändring inrikes och utrikes födda</w:t>
-      </w:r>
-      <w:r>
+        <w:t>Befolkningens åldersfördelning</w:t>
+      </w:r>
+      <w:r>
+        <w:rPr>
+          <w:b/>
+        </w:rPr>
+        <w:t xml:space="preserve"> </w:t>
+      </w:r>
+      <w:r>
+        <w:t>– uppdatera Diagram 12 i Integrationsrapporten 2019. Påminner om diagrammet under 1.2 i Befolkningsrapporten, men svarta linjen bör ersättas av utrikes födda</w:t>
+      </w:r>
+      <w:r>
+        <w:t>, kvinnor respektive män,</w:t>
+      </w:r>
+      <w:r>
+        <w:t xml:space="preserve"> år 2024.</w:t>
+      </w:r>
+    </w:p>
+    <w:p>
+      <w:r>
+        <w:rPr>
+          <w:b/>
+        </w:rPr>
+        <w:t>Befolkningsförändring 16-64 år inrikes/utrikes födda 2010-2024</w:t>
+      </w:r>
+      <w:r>
+        <w:t xml:space="preserve"> – U</w:t>
+      </w:r>
+      <w:r>
+        <w:t xml:space="preserve">ppdatera Diagram </w:t>
+      </w:r>
+      <w:r>
+        <w:t>13</w:t>
+      </w:r>
+      <w:r>
+        <w:t xml:space="preserve"> i Integrationsrapporten 2019.</w:t>
+      </w:r>
+    </w:p>
+    <w:p>
+      <w:r>
+        <w:rPr>
+          <w:b/>
+        </w:rPr>
+        <w:t>Befolknings</w:t>
+      </w:r>
+      <w:r>
+        <w:rPr>
+          <w:b/>
+        </w:rPr>
+        <w:t>prognos</w:t>
+      </w:r>
+      <w:r>
+        <w:rPr>
+          <w:b/>
+        </w:rPr>
+        <w:t xml:space="preserve"> 16-64 år inrikes/utrikes födda </w:t>
+      </w:r>
+      <w:r>
+        <w:rPr>
+          <w:b/>
+        </w:rPr>
+        <w:t>2024-</w:t>
+      </w:r>
+      <w:r>
+        <w:rPr>
+          <w:b/>
+        </w:rPr>
+        <w:t>20</w:t>
+      </w:r>
+      <w:r>
+        <w:rPr>
+          <w:b/>
+        </w:rPr>
+        <w:t>40</w:t>
+      </w:r>
+      <w:r>
+        <w:t xml:space="preserve"> – U</w:t>
+      </w:r>
+      <w:r>
+        <w:t xml:space="preserve">ppdatera Diagram </w:t>
+      </w:r>
+      <w:r>
+        <w:t>14</w:t>
+      </w:r>
+      <w:r>
+        <w:t xml:space="preserve"> i Integrationsrapporten 2019.</w:t>
+      </w:r>
+    </w:p>
+    <w:p/>
+    <w:p>
+      <w:pPr>
+        <w:rPr>
+          <w:b/>
+        </w:rPr>
+      </w:pPr>
+      <w:r>
+        <w:rPr>
+          <w:b/>
+        </w:rPr>
+        <w:t xml:space="preserve">Avsnitt </w:t>
+      </w:r>
+      <w:r>
+        <w:rPr>
+          <w:b/>
+        </w:rPr>
+        <w:t>2</w:t>
+      </w:r>
+      <w:r>
+        <w:rPr>
+          <w:b/>
+        </w:rPr>
+        <w:t xml:space="preserve"> </w:t>
+      </w:r>
+      <w:r>
+        <w:rPr>
+          <w:b/>
+        </w:rPr>
+        <w:t>Arbetsmarknadskonjunktur och invandring</w:t>
+      </w:r>
+      <w:r>
+        <w:rPr>
+          <w:b/>
+        </w:rPr>
+        <w:t xml:space="preserve">: </w:t>
+      </w:r>
+    </w:p>
+    <w:p>
+      <w:pPr>
+        <w:autoSpaceDE w:val="0"/>
+        <w:autoSpaceDN w:val="0"/>
+        <w:adjustRightInd w:val="0"/>
+        <w:spacing w:after="0" w:line="240" w:lineRule="auto"/>
+        <w:rPr>
+          <w:rFonts w:ascii="Segoe UI" w:hAnsi="Segoe UI" w:cs="Segoe UI"/>
+          <w:sz w:val="21"/>
+          <w:szCs w:val="21"/>
+        </w:rPr>
+      </w:pPr>
+      <w:bookmarkStart w:id="0" w:name="_GoBack"/>
+      <w:r>
+        <w:rPr>
+          <w:rFonts w:ascii="Segoe UI" w:hAnsi="Segoe UI" w:cs="Segoe UI"/>
+          <w:b/>
+          <w:color w:val="000000"/>
+          <w:sz w:val="20"/>
+          <w:szCs w:val="20"/>
+        </w:rPr>
+        <w:t>Andel sysselsatta 20-64 år 2000-2024</w:t>
+      </w:r>
+      <w:bookmarkEnd w:id="0"/>
+      <w:r>
+        <w:rPr>
+          <w:rFonts w:ascii="Segoe UI" w:hAnsi="Segoe UI" w:cs="Segoe UI"/>
+          <w:color w:val="000000"/>
+          <w:sz w:val="20"/>
+          <w:szCs w:val="20"/>
+        </w:rPr>
         <w:t xml:space="preserve"> - </w:t>
       </w:r>
       <w:r>
-        <w:t>U</w:t>
-      </w:r>
-      <w:r>
-        <w:t xml:space="preserve">ppdatera Diagram </w:t>
-      </w:r>
-      <w:r>
-        <w:t>7</w:t>
-      </w:r>
-      <w:r>
-        <w:t xml:space="preserve"> i Integrationsrapporten 2019.</w:t>
-      </w:r>
-      <w:r>
-        <w:t xml:space="preserve"> 2000-2024.</w:t>
-      </w:r>
-    </w:p>
-    <w:p>
-      <w:r>
-        <w:rPr>
-          <w:b/>
-          <w:u w:val="single"/>
-        </w:rPr>
-        <w:t>Största födelseländer för</w:t>
-      </w:r>
-      <w:r>
-        <w:rPr>
-          <w:b/>
-          <w:u w:val="single"/>
-        </w:rPr>
-        <w:t xml:space="preserve"> utrikes födda</w:t>
-      </w:r>
-      <w:r>
-        <w:rPr>
-          <w:b/>
-          <w:u w:val="single"/>
-        </w:rPr>
-        <w:t xml:space="preserve"> i Dalarna</w:t>
-      </w:r>
-      <w:r>
-        <w:t xml:space="preserve"> - U</w:t>
-      </w:r>
-      <w:r>
-        <w:t xml:space="preserve">ppdatera Diagram </w:t>
-      </w:r>
-      <w:r>
-        <w:t>10</w:t>
-      </w:r>
-      <w:r>
-        <w:t xml:space="preserve"> i Integrationsrapporten 2019.</w:t>
-      </w:r>
-      <w:r>
-        <w:t xml:space="preserve"> </w:t>
-      </w:r>
-      <w:r>
-        <w:t>2009, 2018 och</w:t>
-      </w:r>
-      <w:bookmarkStart w:id="0" w:name="_GoBack"/>
-      <w:bookmarkEnd w:id="0"/>
-      <w:r>
-        <w:t xml:space="preserve"> 2024</w:t>
-      </w:r>
-      <w:r>
-        <w:t>.</w:t>
-      </w:r>
-    </w:p>
-    <w:p>
-      <w:r>
-        <w:rPr>
-          <w:b/>
-          <w:u w:val="single"/>
-        </w:rPr>
-        <w:t>Befolkningsförändring över tid fördelad på komponenterna födelseöverskott, inrikes flyttnetto och invandringsöverskott</w:t>
-      </w:r>
-      <w:r>
-        <w:t xml:space="preserve"> - 2000-2024. Finns </w:t>
-      </w:r>
-      <w:proofErr w:type="spellStart"/>
-      <w:r>
-        <w:t>bl</w:t>
-      </w:r>
-      <w:proofErr w:type="spellEnd"/>
-      <w:r>
-        <w:t xml:space="preserve"> a</w:t>
-      </w:r>
-      <w:r>
-        <w:t xml:space="preserve"> </w:t>
-      </w:r>
-      <w:r>
-        <w:t>som bild 13</w:t>
-      </w:r>
-      <w:r>
-        <w:t xml:space="preserve"> i presentation för Hedemora kommunfullmäktige 28 januari</w:t>
-      </w:r>
-      <w:r>
-        <w:t xml:space="preserve"> (G</w:t>
-      </w:r>
-      <w:proofErr w:type="gramStart"/>
-      <w:r>
-        <w:t>:/</w:t>
-      </w:r>
-      <w:proofErr w:type="gramEnd"/>
-      <w:r>
-        <w:t>Samhällsanalys/Presentationer)</w:t>
-      </w:r>
-    </w:p>
-    <w:p>
-      <w:r>
-        <w:rPr>
-          <w:b/>
-          <w:u w:val="single"/>
-        </w:rPr>
-        <w:t>Befolkningens åldersfördelning</w:t>
-      </w:r>
-      <w:r>
-        <w:rPr>
-          <w:b/>
-        </w:rPr>
-        <w:t xml:space="preserve"> </w:t>
-      </w:r>
-      <w:r>
-        <w:t>– uppdatera Diagram 12 i Integrationsrapporten 2019. Påminner om diagrammet under 1.2 i Befolkningsrapporten, men svarta linjen bör ersättas av utrikes födda</w:t>
-      </w:r>
-      <w:r>
-        <w:t>, kvinnor respektive män,</w:t>
-      </w:r>
-      <w:r>
-        <w:t xml:space="preserve"> år 2024.</w:t>
-      </w:r>
-    </w:p>
-    <w:p>
-      <w:r>
-        <w:rPr>
-          <w:b/>
-        </w:rPr>
-        <w:t>Befolkningsförändring 16-64 år inrikes/utrikes födda 2010-2024</w:t>
-      </w:r>
-      <w:r>
-        <w:t xml:space="preserve"> – </w:t>
-      </w:r>
-      <w:r>
-        <w:t>U</w:t>
-      </w:r>
-      <w:r>
-        <w:t xml:space="preserve">ppdatera Diagram </w:t>
-      </w:r>
-      <w:r>
-        <w:t>13</w:t>
-      </w:r>
-      <w:r>
-        <w:t xml:space="preserve"> i Integrationsrapporten 2019.</w:t>
-      </w:r>
-    </w:p>
-    <w:p>
-      <w:r>
-        <w:rPr>
-          <w:b/>
-        </w:rPr>
-        <w:t>Befolknings</w:t>
-      </w:r>
-      <w:r>
-        <w:rPr>
-          <w:b/>
-        </w:rPr>
-        <w:t>prognos</w:t>
-      </w:r>
-      <w:r>
-        <w:rPr>
-          <w:b/>
-        </w:rPr>
-        <w:t xml:space="preserve"> 16-64 år inrikes/utrikes födda </w:t>
-      </w:r>
-      <w:r>
-        <w:rPr>
-          <w:b/>
-        </w:rPr>
-        <w:t>2024-</w:t>
-      </w:r>
-      <w:r>
-        <w:rPr>
-          <w:b/>
-        </w:rPr>
-        <w:t>20</w:t>
-      </w:r>
-      <w:r>
-        <w:rPr>
-          <w:b/>
-        </w:rPr>
-        <w:t>40</w:t>
-      </w:r>
-      <w:r>
-        <w:t xml:space="preserve"> – U</w:t>
-      </w:r>
-      <w:r>
-        <w:t xml:space="preserve">ppdatera Diagram </w:t>
-      </w:r>
-      <w:r>
-        <w:t>1</w:t>
-      </w:r>
-      <w:r>
-        <w:t>4</w:t>
-      </w:r>
-      <w:r>
-        <w:t xml:space="preserve"> i Integrationsrapporten 2019.</w:t>
-      </w:r>
-    </w:p>
+        <w:rPr>
+          <w:rFonts w:ascii="Segoe UI" w:hAnsi="Segoe UI" w:cs="Segoe UI"/>
+          <w:color w:val="000000"/>
+          <w:sz w:val="20"/>
+          <w:szCs w:val="20"/>
+        </w:rPr>
+        <w:t>Uppdatera diagram 15 med sysselsättningsgrad för inrikes och utrikes födda, byt ut riket mot kvinnor och män.</w:t>
+      </w:r>
+    </w:p>
+    <w:p/>
+    <w:p/>
+    <w:p/>
     <w:p/>
     <w:p/>
     <w:p/>

</xml_diff>

<commit_message>
Kompletteringar diagram avsnitt 2 och 3.
</commit_message>
<xml_diff>
--- a/Diagramlista Integrationsrapporten.docx
+++ b/Diagramlista Integrationsrapporten.docx
@@ -285,6 +285,7 @@
       <w:r>
         <w:rPr>
           <w:b/>
+          <w:u w:val="single"/>
         </w:rPr>
         <w:t>Befolkningsförändring 16-64 år inrikes/utrikes födda 2010-2024</w:t>
       </w:r>
@@ -305,38 +306,9 @@
       <w:r>
         <w:rPr>
           <w:b/>
-        </w:rPr>
-        <w:t>Befolknings</w:t>
-      </w:r>
-      <w:r>
-        <w:rPr>
-          <w:b/>
-        </w:rPr>
-        <w:t>prognos</w:t>
-      </w:r>
-      <w:r>
-        <w:rPr>
-          <w:b/>
-        </w:rPr>
-        <w:t xml:space="preserve"> 16-64 år inrikes/utrikes födda </w:t>
-      </w:r>
-      <w:r>
-        <w:rPr>
-          <w:b/>
-        </w:rPr>
-        <w:t>2024-</w:t>
-      </w:r>
-      <w:r>
-        <w:rPr>
-          <w:b/>
-        </w:rPr>
-        <w:t>20</w:t>
-      </w:r>
-      <w:r>
-        <w:rPr>
-          <w:b/>
-        </w:rPr>
-        <w:t>40</w:t>
+          <w:u w:val="single"/>
+        </w:rPr>
+        <w:t>Befolkningsprognos 16-64 år inrikes/utrikes födda 2024-2040</w:t>
       </w:r>
       <w:r>
         <w:t xml:space="preserve"> – U</w:t>
@@ -362,31 +334,7 @@
         <w:rPr>
           <w:b/>
         </w:rPr>
-        <w:t xml:space="preserve">Avsnitt </w:t>
-      </w:r>
-      <w:r>
-        <w:rPr>
-          <w:b/>
-        </w:rPr>
-        <w:t>2</w:t>
-      </w:r>
-      <w:r>
-        <w:rPr>
-          <w:b/>
-        </w:rPr>
-        <w:t xml:space="preserve"> </w:t>
-      </w:r>
-      <w:r>
-        <w:rPr>
-          <w:b/>
-        </w:rPr>
-        <w:t>Arbetsmarknadskonjunktur och invandring</w:t>
-      </w:r>
-      <w:r>
-        <w:rPr>
-          <w:b/>
-        </w:rPr>
-        <w:t xml:space="preserve">: </w:t>
+        <w:t xml:space="preserve">Avsnitt 2 Arbetsmarknadskonjunktur och invandring: </w:t>
       </w:r>
     </w:p>
     <w:p>
@@ -397,43 +345,645 @@
         <w:spacing w:after="0" w:line="240" w:lineRule="auto"/>
         <w:rPr>
           <w:rFonts w:ascii="Segoe UI" w:hAnsi="Segoe UI" w:cs="Segoe UI"/>
+          <w:color w:val="000000"/>
+          <w:sz w:val="20"/>
+          <w:szCs w:val="20"/>
+        </w:rPr>
+      </w:pPr>
+      <w:r>
+        <w:rPr>
+          <w:rFonts w:ascii="Segoe UI" w:hAnsi="Segoe UI" w:cs="Segoe UI"/>
+          <w:color w:val="000000"/>
+          <w:sz w:val="20"/>
+          <w:szCs w:val="20"/>
+        </w:rPr>
+        <w:t>Funder</w:t>
+      </w:r>
+      <w:r>
+        <w:rPr>
+          <w:rFonts w:ascii="Segoe UI" w:hAnsi="Segoe UI" w:cs="Segoe UI"/>
+          <w:color w:val="000000"/>
+          <w:sz w:val="20"/>
+          <w:szCs w:val="20"/>
+        </w:rPr>
+        <w:t>ar</w:t>
+      </w:r>
+      <w:r>
+        <w:rPr>
+          <w:rFonts w:ascii="Segoe UI" w:hAnsi="Segoe UI" w:cs="Segoe UI"/>
+          <w:color w:val="000000"/>
+          <w:sz w:val="20"/>
+          <w:szCs w:val="20"/>
+        </w:rPr>
+        <w:t xml:space="preserve"> på om </w:t>
+      </w:r>
+      <w:r>
+        <w:rPr>
+          <w:rFonts w:ascii="Segoe UI" w:hAnsi="Segoe UI" w:cs="Segoe UI"/>
+          <w:color w:val="000000"/>
+          <w:sz w:val="20"/>
+          <w:szCs w:val="20"/>
+        </w:rPr>
+        <w:t>vi ska gå ifrån den uppdelning som finns i integrationsrapporten med olika kategorier av utländsk bakgrund och bara använda inrikes och utrikes födda. Resultaten i rapporten från 2019 visar att den stora skiljelinjen går mellan utrikes födda och övriga grupper. Inrikes födda med utrikes födda föräldrar förefaller ha samma utfall som inrikes födda med inrikes födda föräldrar.</w:t>
+      </w:r>
+    </w:p>
+    <w:p>
+      <w:pPr>
+        <w:autoSpaceDE w:val="0"/>
+        <w:autoSpaceDN w:val="0"/>
+        <w:adjustRightInd w:val="0"/>
+        <w:spacing w:after="0" w:line="240" w:lineRule="auto"/>
+        <w:rPr>
+          <w:rFonts w:ascii="Segoe UI" w:hAnsi="Segoe UI" w:cs="Segoe UI"/>
+          <w:color w:val="000000"/>
+          <w:sz w:val="20"/>
+          <w:szCs w:val="20"/>
+        </w:rPr>
+      </w:pPr>
+    </w:p>
+    <w:p>
+      <w:pPr>
+        <w:autoSpaceDE w:val="0"/>
+        <w:autoSpaceDN w:val="0"/>
+        <w:adjustRightInd w:val="0"/>
+        <w:spacing w:after="0" w:line="240" w:lineRule="auto"/>
+        <w:rPr>
+          <w:rFonts w:ascii="Segoe UI" w:hAnsi="Segoe UI" w:cs="Segoe UI"/>
+          <w:color w:val="000000"/>
+          <w:sz w:val="20"/>
+          <w:szCs w:val="20"/>
+        </w:rPr>
+      </w:pPr>
+      <w:r>
+        <w:rPr>
+          <w:rFonts w:ascii="Segoe UI" w:hAnsi="Segoe UI" w:cs="Segoe UI"/>
+          <w:b/>
+          <w:color w:val="000000"/>
+          <w:sz w:val="20"/>
+          <w:szCs w:val="20"/>
+          <w:u w:val="single"/>
+        </w:rPr>
+        <w:t>Andel sysselsatta 20-64 år 2000-2024</w:t>
+      </w:r>
+      <w:r>
+        <w:rPr>
+          <w:rFonts w:ascii="Segoe UI" w:hAnsi="Segoe UI" w:cs="Segoe UI"/>
+          <w:color w:val="000000"/>
+          <w:sz w:val="20"/>
+          <w:szCs w:val="20"/>
+        </w:rPr>
+        <w:t xml:space="preserve"> - Uppdatera diagram</w:t>
+      </w:r>
+      <w:r>
+        <w:rPr>
+          <w:rFonts w:ascii="Segoe UI" w:hAnsi="Segoe UI" w:cs="Segoe UI"/>
+          <w:color w:val="000000"/>
+          <w:sz w:val="20"/>
+          <w:szCs w:val="20"/>
+        </w:rPr>
+        <w:t xml:space="preserve"> i </w:t>
+      </w:r>
+      <w:r>
+        <w:t>Integrationsrapporten 2019</w:t>
+      </w:r>
+      <w:r>
+        <w:rPr>
+          <w:rFonts w:ascii="Segoe UI" w:hAnsi="Segoe UI" w:cs="Segoe UI"/>
+          <w:color w:val="000000"/>
+          <w:sz w:val="20"/>
+          <w:szCs w:val="20"/>
+        </w:rPr>
+        <w:t xml:space="preserve"> 15 med sysselsättningsgrad för inrikes och utrikes födda, byt ut riket mot kvinnor och män.</w:t>
+      </w:r>
+    </w:p>
+    <w:p>
+      <w:pPr>
+        <w:autoSpaceDE w:val="0"/>
+        <w:autoSpaceDN w:val="0"/>
+        <w:adjustRightInd w:val="0"/>
+        <w:spacing w:after="0" w:line="240" w:lineRule="auto"/>
+        <w:rPr>
+          <w:rFonts w:ascii="Segoe UI" w:hAnsi="Segoe UI" w:cs="Segoe UI"/>
+          <w:color w:val="000000"/>
+          <w:sz w:val="20"/>
+          <w:szCs w:val="20"/>
+        </w:rPr>
+      </w:pPr>
+    </w:p>
+    <w:p>
+      <w:pPr>
+        <w:autoSpaceDE w:val="0"/>
+        <w:autoSpaceDN w:val="0"/>
+        <w:adjustRightInd w:val="0"/>
+        <w:spacing w:after="0" w:line="240" w:lineRule="auto"/>
+        <w:rPr>
+          <w:rFonts w:ascii="Segoe UI" w:hAnsi="Segoe UI" w:cs="Segoe UI"/>
           <w:sz w:val="21"/>
           <w:szCs w:val="21"/>
         </w:rPr>
       </w:pPr>
+      <w:r>
+        <w:rPr>
+          <w:rFonts w:ascii="Segoe UI" w:hAnsi="Segoe UI" w:cs="Segoe UI"/>
+          <w:b/>
+          <w:color w:val="000000"/>
+          <w:sz w:val="20"/>
+          <w:szCs w:val="20"/>
+          <w:u w:val="single"/>
+        </w:rPr>
+        <w:t>Utbildningsnivå invånare, inrikes</w:t>
+      </w:r>
+      <w:r>
+        <w:rPr>
+          <w:rFonts w:ascii="Segoe UI" w:hAnsi="Segoe UI" w:cs="Segoe UI"/>
+          <w:b/>
+          <w:color w:val="000000"/>
+          <w:sz w:val="20"/>
+          <w:szCs w:val="20"/>
+          <w:u w:val="single"/>
+        </w:rPr>
+        <w:t>/</w:t>
+      </w:r>
+      <w:r>
+        <w:rPr>
+          <w:rFonts w:ascii="Segoe UI" w:hAnsi="Segoe UI" w:cs="Segoe UI"/>
+          <w:b/>
+          <w:color w:val="000000"/>
+          <w:sz w:val="20"/>
+          <w:szCs w:val="20"/>
+          <w:u w:val="single"/>
+        </w:rPr>
+        <w:t>utrikes födda, 20-64 år, 2023</w:t>
+      </w:r>
+      <w:r>
+        <w:rPr>
+          <w:rFonts w:ascii="Segoe UI" w:hAnsi="Segoe UI" w:cs="Segoe UI"/>
+          <w:color w:val="000000"/>
+          <w:sz w:val="20"/>
+          <w:szCs w:val="20"/>
+        </w:rPr>
+        <w:t xml:space="preserve"> - hämta från Kompetensförsörjningsrapporten, diagram 20.</w:t>
+      </w:r>
+      <w:r>
+        <w:rPr>
+          <w:rFonts w:ascii="Segoe UI" w:hAnsi="Segoe UI" w:cs="Segoe UI"/>
+          <w:color w:val="000000"/>
+          <w:sz w:val="20"/>
+          <w:szCs w:val="20"/>
+        </w:rPr>
+        <w:t xml:space="preserve"> Är 2023 senaste år som är tillgängligt?</w:t>
+      </w:r>
+    </w:p>
+    <w:p/>
+    <w:p>
+      <w:pPr>
+        <w:rPr>
+          <w:b/>
+        </w:rPr>
+      </w:pPr>
+      <w:r>
+        <w:rPr>
+          <w:b/>
+        </w:rPr>
+        <w:t>Avsnitt 3</w:t>
+      </w:r>
+      <w:r>
+        <w:rPr>
+          <w:b/>
+        </w:rPr>
+        <w:t xml:space="preserve"> </w:t>
+      </w:r>
+      <w:r>
+        <w:rPr>
+          <w:b/>
+        </w:rPr>
+        <w:t>Vägen till arbete</w:t>
+      </w:r>
+      <w:r>
+        <w:rPr>
+          <w:b/>
+        </w:rPr>
+        <w:t xml:space="preserve">: </w:t>
+      </w:r>
+    </w:p>
+    <w:p>
+      <w:pPr>
+        <w:rPr>
+          <w:rFonts w:ascii="Segoe UI" w:hAnsi="Segoe UI" w:cs="Segoe UI"/>
+          <w:color w:val="000000"/>
+          <w:sz w:val="20"/>
+          <w:szCs w:val="20"/>
+        </w:rPr>
+      </w:pPr>
+      <w:r>
+        <w:rPr>
+          <w:rFonts w:ascii="Segoe UI" w:hAnsi="Segoe UI" w:cs="Segoe UI"/>
+          <w:b/>
+          <w:color w:val="000000"/>
+          <w:sz w:val="20"/>
+          <w:szCs w:val="20"/>
+          <w:u w:val="single"/>
+        </w:rPr>
+        <w:lastRenderedPageBreak/>
+        <w:t>Andel sysselsatta</w:t>
+      </w:r>
+      <w:r>
+        <w:rPr>
+          <w:rFonts w:ascii="Segoe UI" w:hAnsi="Segoe UI" w:cs="Segoe UI"/>
+          <w:b/>
+          <w:color w:val="000000"/>
+          <w:sz w:val="20"/>
+          <w:szCs w:val="20"/>
+          <w:u w:val="single"/>
+        </w:rPr>
+        <w:t xml:space="preserve">, </w:t>
+      </w:r>
+      <w:r>
+        <w:rPr>
+          <w:rFonts w:ascii="Segoe UI" w:hAnsi="Segoe UI" w:cs="Segoe UI"/>
+          <w:b/>
+          <w:color w:val="000000"/>
+          <w:sz w:val="20"/>
+          <w:szCs w:val="20"/>
+          <w:u w:val="single"/>
+        </w:rPr>
+        <w:t xml:space="preserve">inrikes/utrikes födda, </w:t>
+      </w:r>
+      <w:r>
+        <w:rPr>
+          <w:rFonts w:ascii="Segoe UI" w:hAnsi="Segoe UI" w:cs="Segoe UI"/>
+          <w:b/>
+          <w:color w:val="000000"/>
+          <w:sz w:val="20"/>
+          <w:szCs w:val="20"/>
+          <w:u w:val="single"/>
+        </w:rPr>
+        <w:t>per utbildningsnivå</w:t>
+      </w:r>
+      <w:r>
+        <w:rPr>
+          <w:rFonts w:ascii="Segoe UI" w:hAnsi="Segoe UI" w:cs="Segoe UI"/>
+          <w:b/>
+          <w:color w:val="000000"/>
+          <w:sz w:val="20"/>
+          <w:szCs w:val="20"/>
+          <w:u w:val="single"/>
+        </w:rPr>
+        <w:t xml:space="preserve"> 20-64 år</w:t>
+      </w:r>
+      <w:r>
+        <w:rPr>
+          <w:rFonts w:ascii="Segoe UI" w:hAnsi="Segoe UI" w:cs="Segoe UI"/>
+          <w:b/>
+          <w:color w:val="000000"/>
+          <w:sz w:val="20"/>
+          <w:szCs w:val="20"/>
+          <w:u w:val="single"/>
+        </w:rPr>
+        <w:t>,</w:t>
+      </w:r>
+      <w:r>
+        <w:rPr>
+          <w:rFonts w:ascii="Segoe UI" w:hAnsi="Segoe UI" w:cs="Segoe UI"/>
+          <w:b/>
+          <w:color w:val="000000"/>
+          <w:sz w:val="20"/>
+          <w:szCs w:val="20"/>
+          <w:u w:val="single"/>
+        </w:rPr>
+        <w:t xml:space="preserve"> 202</w:t>
+      </w:r>
+      <w:r>
+        <w:rPr>
+          <w:rFonts w:ascii="Segoe UI" w:hAnsi="Segoe UI" w:cs="Segoe UI"/>
+          <w:b/>
+          <w:color w:val="000000"/>
+          <w:sz w:val="20"/>
+          <w:szCs w:val="20"/>
+          <w:u w:val="single"/>
+        </w:rPr>
+        <w:t>3</w:t>
+      </w:r>
+      <w:r>
+        <w:rPr>
+          <w:rFonts w:ascii="Segoe UI" w:hAnsi="Segoe UI" w:cs="Segoe UI"/>
+          <w:b/>
+          <w:color w:val="000000"/>
+          <w:sz w:val="20"/>
+          <w:szCs w:val="20"/>
+        </w:rPr>
+        <w:t xml:space="preserve"> </w:t>
+      </w:r>
+      <w:r>
+        <w:rPr>
+          <w:rFonts w:ascii="Segoe UI" w:hAnsi="Segoe UI" w:cs="Segoe UI"/>
+          <w:color w:val="000000"/>
+          <w:sz w:val="20"/>
+          <w:szCs w:val="20"/>
+        </w:rPr>
+        <w:t xml:space="preserve">– Uppdatera diagram 17 i </w:t>
+      </w:r>
+      <w:r>
+        <w:t>Integrationsrapporten 2019</w:t>
+      </w:r>
+      <w:r>
+        <w:t xml:space="preserve">. </w:t>
+      </w:r>
+      <w:r>
+        <w:rPr>
+          <w:rFonts w:ascii="Segoe UI" w:hAnsi="Segoe UI" w:cs="Segoe UI"/>
+          <w:color w:val="000000"/>
+          <w:sz w:val="20"/>
+          <w:szCs w:val="20"/>
+        </w:rPr>
+        <w:t>Är 2023 senaste år som är tillgängligt?</w:t>
+      </w:r>
+    </w:p>
+    <w:p>
+      <w:pPr>
+        <w:rPr>
+          <w:rFonts w:ascii="Segoe UI" w:hAnsi="Segoe UI" w:cs="Segoe UI"/>
+          <w:color w:val="000000"/>
+          <w:sz w:val="20"/>
+          <w:szCs w:val="20"/>
+        </w:rPr>
+      </w:pPr>
+      <w:r>
+        <w:rPr>
+          <w:rFonts w:ascii="Segoe UI" w:hAnsi="Segoe UI" w:cs="Segoe UI"/>
+          <w:b/>
+          <w:color w:val="000000"/>
+          <w:sz w:val="20"/>
+          <w:szCs w:val="20"/>
+          <w:u w:val="single"/>
+        </w:rPr>
+        <w:t xml:space="preserve">Andel sysselsatta, </w:t>
+      </w:r>
+      <w:r>
+        <w:rPr>
+          <w:rFonts w:ascii="Segoe UI" w:hAnsi="Segoe UI" w:cs="Segoe UI"/>
+          <w:b/>
+          <w:color w:val="000000"/>
+          <w:sz w:val="20"/>
+          <w:szCs w:val="20"/>
+          <w:u w:val="single"/>
+        </w:rPr>
+        <w:t xml:space="preserve">inrikes/utrikes födda, </w:t>
+      </w:r>
+      <w:r>
+        <w:rPr>
+          <w:rFonts w:ascii="Segoe UI" w:hAnsi="Segoe UI" w:cs="Segoe UI"/>
+          <w:b/>
+          <w:color w:val="000000"/>
+          <w:sz w:val="20"/>
+          <w:szCs w:val="20"/>
+          <w:u w:val="single"/>
+        </w:rPr>
+        <w:t>2017 jämfört med</w:t>
+      </w:r>
+      <w:r>
+        <w:rPr>
+          <w:rFonts w:ascii="Segoe UI" w:hAnsi="Segoe UI" w:cs="Segoe UI"/>
+          <w:b/>
+          <w:color w:val="000000"/>
+          <w:sz w:val="20"/>
+          <w:szCs w:val="20"/>
+          <w:u w:val="single"/>
+        </w:rPr>
+        <w:t xml:space="preserve"> 2023</w:t>
+      </w:r>
+      <w:r>
+        <w:rPr>
+          <w:rFonts w:ascii="Segoe UI" w:hAnsi="Segoe UI" w:cs="Segoe UI"/>
+          <w:b/>
+          <w:color w:val="000000"/>
+          <w:sz w:val="20"/>
+          <w:szCs w:val="20"/>
+        </w:rPr>
+        <w:t xml:space="preserve"> </w:t>
+      </w:r>
+      <w:r>
+        <w:rPr>
+          <w:rFonts w:ascii="Segoe UI" w:hAnsi="Segoe UI" w:cs="Segoe UI"/>
+          <w:color w:val="000000"/>
+          <w:sz w:val="20"/>
+          <w:szCs w:val="20"/>
+        </w:rPr>
+        <w:t xml:space="preserve">– Uppdatera diagram 17 i </w:t>
+      </w:r>
+      <w:r>
+        <w:t>Integrationsrapporten 2019</w:t>
+      </w:r>
+      <w:r>
+        <w:t>, men slopa kategoriindelningen</w:t>
+      </w:r>
+      <w:r>
+        <w:t xml:space="preserve">. </w:t>
+      </w:r>
+      <w:r>
+        <w:t xml:space="preserve">Jämför senaste år med nivån 2017 som rapporten 2019 visar. </w:t>
+      </w:r>
+      <w:r>
+        <w:rPr>
+          <w:rFonts w:ascii="Segoe UI" w:hAnsi="Segoe UI" w:cs="Segoe UI"/>
+          <w:color w:val="000000"/>
+          <w:sz w:val="20"/>
+          <w:szCs w:val="20"/>
+        </w:rPr>
+        <w:t>Är 2023 senaste år som är tillgängligt?</w:t>
+      </w:r>
+    </w:p>
+    <w:p>
+      <w:pPr>
+        <w:rPr>
+          <w:rFonts w:ascii="Segoe UI" w:hAnsi="Segoe UI" w:cs="Segoe UI"/>
+          <w:color w:val="000000"/>
+          <w:sz w:val="20"/>
+          <w:szCs w:val="20"/>
+        </w:rPr>
+      </w:pPr>
+      <w:r>
+        <w:rPr>
+          <w:rFonts w:ascii="Segoe UI" w:hAnsi="Segoe UI" w:cs="Segoe UI"/>
+          <w:b/>
+          <w:color w:val="000000"/>
+          <w:sz w:val="20"/>
+          <w:szCs w:val="20"/>
+          <w:u w:val="single"/>
+        </w:rPr>
+        <w:t>Andel sysselsatta, inrikes/utrikes födda utifrån vistelsetid</w:t>
+      </w:r>
+      <w:r>
+        <w:rPr>
+          <w:rFonts w:ascii="Segoe UI" w:hAnsi="Segoe UI" w:cs="Segoe UI"/>
+          <w:b/>
+          <w:color w:val="000000"/>
+          <w:sz w:val="20"/>
+          <w:szCs w:val="20"/>
+          <w:u w:val="single"/>
+        </w:rPr>
+        <w:t>,</w:t>
+      </w:r>
+      <w:r>
+        <w:rPr>
+          <w:rFonts w:ascii="Segoe UI" w:hAnsi="Segoe UI" w:cs="Segoe UI"/>
+          <w:b/>
+          <w:color w:val="000000"/>
+          <w:sz w:val="20"/>
+          <w:szCs w:val="20"/>
+          <w:u w:val="single"/>
+        </w:rPr>
+        <w:t xml:space="preserve"> 2023</w:t>
+      </w:r>
+      <w:r>
+        <w:rPr>
+          <w:rFonts w:ascii="Segoe UI" w:hAnsi="Segoe UI" w:cs="Segoe UI"/>
+          <w:color w:val="000000"/>
+          <w:sz w:val="20"/>
+          <w:szCs w:val="20"/>
+        </w:rPr>
+        <w:t xml:space="preserve"> – Revidering av diagram 19 i Integrationsrapporten 2019, men med vistelsetider som finns i data från SCB</w:t>
+      </w:r>
+      <w:proofErr w:type="gramStart"/>
+      <w:r>
+        <w:rPr>
+          <w:rFonts w:ascii="Segoe UI" w:hAnsi="Segoe UI" w:cs="Segoe UI"/>
+          <w:color w:val="000000"/>
+          <w:sz w:val="20"/>
+          <w:szCs w:val="20"/>
+        </w:rPr>
+        <w:t xml:space="preserve"> (</w:t>
+      </w:r>
+      <w:hyperlink r:id="rId4" w:history="1">
+        <w:r>
+          <w:rPr>
+            <w:rStyle w:val="Hyperlnk"/>
+          </w:rPr>
+          <w:t>Andel sysselsatta efter bakgrundsvariabel, år, region, kön och utbildningsnivå.</w:t>
+        </w:r>
+        <w:proofErr w:type="gramEnd"/>
+        <w:r>
+          <w:rPr>
+            <w:rStyle w:val="Hyperlnk"/>
+          </w:rPr>
+          <w:t xml:space="preserve"> </w:t>
+        </w:r>
+        <w:proofErr w:type="spellStart"/>
+        <w:r>
+          <w:rPr>
+            <w:rStyle w:val="Hyperlnk"/>
+          </w:rPr>
+          <w:t>PxWeb</w:t>
+        </w:r>
+        <w:proofErr w:type="spellEnd"/>
+      </w:hyperlink>
+      <w:r>
+        <w:t>). Komplettera diagram med inrikes födda.</w:t>
+      </w:r>
+    </w:p>
+    <w:p>
+      <w:pPr>
+        <w:rPr>
+          <w:rFonts w:ascii="Segoe UI" w:hAnsi="Segoe UI" w:cs="Segoe UI"/>
+          <w:color w:val="000000"/>
+          <w:sz w:val="20"/>
+          <w:szCs w:val="20"/>
+        </w:rPr>
+      </w:pPr>
+      <w:r>
+        <w:rPr>
+          <w:rFonts w:ascii="Segoe UI" w:hAnsi="Segoe UI" w:cs="Segoe UI"/>
+          <w:b/>
+          <w:color w:val="000000"/>
+          <w:sz w:val="20"/>
+          <w:szCs w:val="20"/>
+          <w:u w:val="single"/>
+        </w:rPr>
+        <w:t>Genomsnittlig månadsinkomst</w:t>
+      </w:r>
+      <w:r>
+        <w:rPr>
+          <w:rFonts w:ascii="Segoe UI" w:hAnsi="Segoe UI" w:cs="Segoe UI"/>
+          <w:b/>
+          <w:color w:val="000000"/>
+          <w:sz w:val="20"/>
+          <w:szCs w:val="20"/>
+          <w:u w:val="single"/>
+        </w:rPr>
+        <w:t>, inrikes/utrikes födda utifrån vistelsetid</w:t>
+      </w:r>
+      <w:r>
+        <w:rPr>
+          <w:rFonts w:ascii="Segoe UI" w:hAnsi="Segoe UI" w:cs="Segoe UI"/>
+          <w:b/>
+          <w:color w:val="000000"/>
+          <w:sz w:val="20"/>
+          <w:szCs w:val="20"/>
+          <w:u w:val="single"/>
+        </w:rPr>
+        <w:t>,</w:t>
+      </w:r>
+      <w:r>
+        <w:rPr>
+          <w:rFonts w:ascii="Segoe UI" w:hAnsi="Segoe UI" w:cs="Segoe UI"/>
+          <w:b/>
+          <w:color w:val="000000"/>
+          <w:sz w:val="20"/>
+          <w:szCs w:val="20"/>
+          <w:u w:val="single"/>
+        </w:rPr>
+        <w:t xml:space="preserve"> 2023</w:t>
+      </w:r>
+      <w:r>
+        <w:rPr>
+          <w:rFonts w:ascii="Segoe UI" w:hAnsi="Segoe UI" w:cs="Segoe UI"/>
+          <w:color w:val="000000"/>
+          <w:sz w:val="20"/>
+          <w:szCs w:val="20"/>
+        </w:rPr>
+        <w:t xml:space="preserve"> – Revidering av diagram </w:t>
+      </w:r>
+      <w:r>
+        <w:rPr>
+          <w:rFonts w:ascii="Segoe UI" w:hAnsi="Segoe UI" w:cs="Segoe UI"/>
+          <w:color w:val="000000"/>
+          <w:sz w:val="20"/>
+          <w:szCs w:val="20"/>
+        </w:rPr>
+        <w:t>20</w:t>
+      </w:r>
+      <w:r>
+        <w:rPr>
+          <w:rFonts w:ascii="Segoe UI" w:hAnsi="Segoe UI" w:cs="Segoe UI"/>
+          <w:color w:val="000000"/>
+          <w:sz w:val="20"/>
+          <w:szCs w:val="20"/>
+        </w:rPr>
+        <w:t xml:space="preserve"> i Integrationsrapporten 2019, men med vistelsetider som </w:t>
+      </w:r>
+      <w:r>
+        <w:rPr>
+          <w:rFonts w:ascii="Segoe UI" w:hAnsi="Segoe UI" w:cs="Segoe UI"/>
+          <w:color w:val="000000"/>
+          <w:sz w:val="20"/>
+          <w:szCs w:val="20"/>
+        </w:rPr>
+        <w:t>i ovanstående diagram</w:t>
+      </w:r>
+      <w:proofErr w:type="gramStart"/>
+      <w:r>
+        <w:rPr>
+          <w:rFonts w:ascii="Segoe UI" w:hAnsi="Segoe UI" w:cs="Segoe UI"/>
+          <w:color w:val="000000"/>
+          <w:sz w:val="20"/>
+          <w:szCs w:val="20"/>
+        </w:rPr>
+        <w:t>….</w:t>
+      </w:r>
       <w:bookmarkStart w:id="0" w:name="_GoBack"/>
-      <w:r>
-        <w:rPr>
-          <w:rFonts w:ascii="Segoe UI" w:hAnsi="Segoe UI" w:cs="Segoe UI"/>
-          <w:b/>
-          <w:color w:val="000000"/>
-          <w:sz w:val="20"/>
-          <w:szCs w:val="20"/>
-        </w:rPr>
-        <w:t>Andel sysselsatta 20-64 år 2000-2024</w:t>
-      </w:r>
       <w:bookmarkEnd w:id="0"/>
-      <w:r>
-        <w:rPr>
-          <w:rFonts w:ascii="Segoe UI" w:hAnsi="Segoe UI" w:cs="Segoe UI"/>
-          <w:color w:val="000000"/>
-          <w:sz w:val="20"/>
-          <w:szCs w:val="20"/>
-        </w:rPr>
-        <w:t xml:space="preserve"> - </w:t>
-      </w:r>
-      <w:r>
-        <w:rPr>
-          <w:rFonts w:ascii="Segoe UI" w:hAnsi="Segoe UI" w:cs="Segoe UI"/>
-          <w:color w:val="000000"/>
-          <w:sz w:val="20"/>
-          <w:szCs w:val="20"/>
-        </w:rPr>
-        <w:t>Uppdatera diagram 15 med sysselsättningsgrad för inrikes och utrikes födda, byt ut riket mot kvinnor och män.</w:t>
-      </w:r>
-    </w:p>
-    <w:p/>
-    <w:p/>
+      <w:proofErr w:type="gramEnd"/>
+    </w:p>
     <w:p/>
     <w:p/>
     <w:p/>
@@ -885,6 +1435,18 @@
     <w:semiHidden/>
     <w:unhideWhenUsed/>
   </w:style>
+  <w:style w:type="character" w:styleId="Hyperlnk">
+    <w:name w:val="Hyperlink"/>
+    <w:basedOn w:val="Standardstycketeckensnitt"/>
+    <w:uiPriority w:val="99"/>
+    <w:semiHidden/>
+    <w:unhideWhenUsed/>
+    <w:rsid w:val="00D467C4"/>
+    <w:rPr>
+      <w:color w:val="0000FF"/>
+      <w:u w:val="single"/>
+    </w:rPr>
+  </w:style>
 </w:styles>
 </file>
 

</xml_diff>

<commit_message>
Ett par nya diagram
</commit_message>
<xml_diff>
--- a/Diagramlista Integrationsrapporten.docx
+++ b/Diagramlista Integrationsrapporten.docx
@@ -105,6 +105,18 @@
       </w:r>
     </w:p>
     <w:p>
+      <w:pPr>
+        <w:pStyle w:val="Liststycke"/>
+        <w:numPr>
+          <w:ilvl w:val="0"/>
+          <w:numId w:val="1"/>
+        </w:numPr>
+      </w:pPr>
+      <w:r>
+        <w:t>Klar</w:t>
+      </w:r>
+    </w:p>
+    <w:p>
       <w:r>
         <w:rPr>
           <w:b/>
@@ -177,6 +189,18 @@
       </w:r>
     </w:p>
     <w:p>
+      <w:pPr>
+        <w:pStyle w:val="Liststycke"/>
+        <w:numPr>
+          <w:ilvl w:val="0"/>
+          <w:numId w:val="1"/>
+        </w:numPr>
+      </w:pPr>
+      <w:r>
+        <w:t>Klar</w:t>
+      </w:r>
+    </w:p>
+    <w:p>
       <w:r>
         <w:rPr>
           <w:b/>
@@ -221,6 +245,18 @@
       </w:r>
     </w:p>
     <w:p>
+      <w:pPr>
+        <w:pStyle w:val="Liststycke"/>
+        <w:numPr>
+          <w:ilvl w:val="0"/>
+          <w:numId w:val="1"/>
+        </w:numPr>
+      </w:pPr>
+      <w:r>
+        <w:t>Klar</w:t>
+      </w:r>
+    </w:p>
+    <w:p>
       <w:r>
         <w:rPr>
           <w:b/>
@@ -254,7 +290,12 @@
       </w:r>
       <w:proofErr w:type="gramEnd"/>
       <w:r>
-        <w:t>Samhällsanalys/Presentationer)</w:t>
+        <w:t>Samhällsanalys/Prese</w:t>
+      </w:r>
+      <w:bookmarkStart w:id="0" w:name="_GoBack"/>
+      <w:bookmarkEnd w:id="0"/>
+      <w:r>
+        <w:t>ntationer)</w:t>
       </w:r>
     </w:p>
     <w:p>
@@ -279,6 +320,18 @@
       </w:r>
       <w:r>
         <w:t xml:space="preserve"> år 2024.</w:t>
+      </w:r>
+    </w:p>
+    <w:p>
+      <w:pPr>
+        <w:pStyle w:val="Liststycke"/>
+        <w:numPr>
+          <w:ilvl w:val="0"/>
+          <w:numId w:val="1"/>
+        </w:numPr>
+      </w:pPr>
+      <w:r>
+        <w:t>Klar</w:t>
       </w:r>
     </w:p>
     <w:p>
@@ -423,6 +476,7 @@
           <w:szCs w:val="20"/>
           <w:u w:val="single"/>
         </w:rPr>
+        <w:lastRenderedPageBreak/>
         <w:t>Andel sysselsatta 20-64 år 2000-2024</w:t>
       </w:r>
       <w:r>
@@ -545,91 +599,215 @@
         <w:rPr>
           <w:b/>
         </w:rPr>
-        <w:t>Avsnitt 3</w:t>
-      </w:r>
-      <w:r>
-        <w:rPr>
-          <w:b/>
+        <w:t xml:space="preserve">Avsnitt 3 Vägen till arbete: </w:t>
+      </w:r>
+    </w:p>
+    <w:p>
+      <w:pPr>
+        <w:rPr>
+          <w:rFonts w:ascii="Segoe UI" w:hAnsi="Segoe UI" w:cs="Segoe UI"/>
+          <w:color w:val="000000"/>
+          <w:sz w:val="20"/>
+          <w:szCs w:val="20"/>
+        </w:rPr>
+      </w:pPr>
+      <w:r>
+        <w:rPr>
+          <w:rFonts w:ascii="Segoe UI" w:hAnsi="Segoe UI" w:cs="Segoe UI"/>
+          <w:b/>
+          <w:color w:val="000000"/>
+          <w:sz w:val="20"/>
+          <w:szCs w:val="20"/>
+          <w:u w:val="single"/>
+        </w:rPr>
+        <w:t xml:space="preserve">Andel sysselsatta, </w:t>
+      </w:r>
+      <w:r>
+        <w:rPr>
+          <w:rFonts w:ascii="Segoe UI" w:hAnsi="Segoe UI" w:cs="Segoe UI"/>
+          <w:b/>
+          <w:color w:val="000000"/>
+          <w:sz w:val="20"/>
+          <w:szCs w:val="20"/>
+          <w:u w:val="single"/>
+        </w:rPr>
+        <w:t xml:space="preserve">inrikes/utrikes födda, </w:t>
+      </w:r>
+      <w:r>
+        <w:rPr>
+          <w:rFonts w:ascii="Segoe UI" w:hAnsi="Segoe UI" w:cs="Segoe UI"/>
+          <w:b/>
+          <w:color w:val="000000"/>
+          <w:sz w:val="20"/>
+          <w:szCs w:val="20"/>
+          <w:u w:val="single"/>
+        </w:rPr>
+        <w:t>per utbildningsnivå 20-64 år</w:t>
+      </w:r>
+      <w:r>
+        <w:rPr>
+          <w:rFonts w:ascii="Segoe UI" w:hAnsi="Segoe UI" w:cs="Segoe UI"/>
+          <w:b/>
+          <w:color w:val="000000"/>
+          <w:sz w:val="20"/>
+          <w:szCs w:val="20"/>
+          <w:u w:val="single"/>
+        </w:rPr>
+        <w:t>,</w:t>
+      </w:r>
+      <w:r>
+        <w:rPr>
+          <w:rFonts w:ascii="Segoe UI" w:hAnsi="Segoe UI" w:cs="Segoe UI"/>
+          <w:b/>
+          <w:color w:val="000000"/>
+          <w:sz w:val="20"/>
+          <w:szCs w:val="20"/>
+          <w:u w:val="single"/>
+        </w:rPr>
+        <w:t xml:space="preserve"> 202</w:t>
+      </w:r>
+      <w:r>
+        <w:rPr>
+          <w:rFonts w:ascii="Segoe UI" w:hAnsi="Segoe UI" w:cs="Segoe UI"/>
+          <w:b/>
+          <w:color w:val="000000"/>
+          <w:sz w:val="20"/>
+          <w:szCs w:val="20"/>
+          <w:u w:val="single"/>
+        </w:rPr>
+        <w:t>3</w:t>
+      </w:r>
+      <w:r>
+        <w:rPr>
+          <w:rFonts w:ascii="Segoe UI" w:hAnsi="Segoe UI" w:cs="Segoe UI"/>
+          <w:b/>
+          <w:color w:val="000000"/>
+          <w:sz w:val="20"/>
+          <w:szCs w:val="20"/>
         </w:rPr>
         <w:t xml:space="preserve"> </w:t>
       </w:r>
       <w:r>
         <w:rPr>
-          <w:b/>
-        </w:rPr>
-        <w:t>Vägen till arbete</w:t>
-      </w:r>
-      <w:r>
-        <w:rPr>
-          <w:b/>
-        </w:rPr>
-        <w:t xml:space="preserve">: </w:t>
-      </w:r>
-    </w:p>
-    <w:p>
-      <w:pPr>
-        <w:rPr>
-          <w:rFonts w:ascii="Segoe UI" w:hAnsi="Segoe UI" w:cs="Segoe UI"/>
-          <w:color w:val="000000"/>
-          <w:sz w:val="20"/>
-          <w:szCs w:val="20"/>
-        </w:rPr>
-      </w:pPr>
-      <w:r>
-        <w:rPr>
-          <w:rFonts w:ascii="Segoe UI" w:hAnsi="Segoe UI" w:cs="Segoe UI"/>
-          <w:b/>
-          <w:color w:val="000000"/>
-          <w:sz w:val="20"/>
-          <w:szCs w:val="20"/>
-          <w:u w:val="single"/>
-        </w:rPr>
-        <w:lastRenderedPageBreak/>
-        <w:t>Andel sysselsatta</w:t>
-      </w:r>
-      <w:r>
-        <w:rPr>
-          <w:rFonts w:ascii="Segoe UI" w:hAnsi="Segoe UI" w:cs="Segoe UI"/>
-          <w:b/>
-          <w:color w:val="000000"/>
-          <w:sz w:val="20"/>
-          <w:szCs w:val="20"/>
-          <w:u w:val="single"/>
-        </w:rPr>
-        <w:t xml:space="preserve">, </w:t>
-      </w:r>
-      <w:r>
-        <w:rPr>
-          <w:rFonts w:ascii="Segoe UI" w:hAnsi="Segoe UI" w:cs="Segoe UI"/>
-          <w:b/>
-          <w:color w:val="000000"/>
-          <w:sz w:val="20"/>
-          <w:szCs w:val="20"/>
-          <w:u w:val="single"/>
-        </w:rPr>
-        <w:t xml:space="preserve">inrikes/utrikes födda, </w:t>
-      </w:r>
-      <w:r>
-        <w:rPr>
-          <w:rFonts w:ascii="Segoe UI" w:hAnsi="Segoe UI" w:cs="Segoe UI"/>
-          <w:b/>
-          <w:color w:val="000000"/>
-          <w:sz w:val="20"/>
-          <w:szCs w:val="20"/>
-          <w:u w:val="single"/>
-        </w:rPr>
-        <w:t>per utbildningsnivå</w:t>
-      </w:r>
-      <w:r>
-        <w:rPr>
-          <w:rFonts w:ascii="Segoe UI" w:hAnsi="Segoe UI" w:cs="Segoe UI"/>
-          <w:b/>
-          <w:color w:val="000000"/>
-          <w:sz w:val="20"/>
-          <w:szCs w:val="20"/>
-          <w:u w:val="single"/>
-        </w:rPr>
-        <w:t xml:space="preserve"> 20-64 år</w:t>
+          <w:rFonts w:ascii="Segoe UI" w:hAnsi="Segoe UI" w:cs="Segoe UI"/>
+          <w:color w:val="000000"/>
+          <w:sz w:val="20"/>
+          <w:szCs w:val="20"/>
+        </w:rPr>
+        <w:t xml:space="preserve">– Uppdatera diagram 17 i </w:t>
+      </w:r>
+      <w:r>
+        <w:t>Integrationsrapporten 2019</w:t>
+      </w:r>
+      <w:r>
+        <w:t xml:space="preserve">. </w:t>
+      </w:r>
+      <w:r>
+        <w:rPr>
+          <w:rFonts w:ascii="Segoe UI" w:hAnsi="Segoe UI" w:cs="Segoe UI"/>
+          <w:color w:val="000000"/>
+          <w:sz w:val="20"/>
+          <w:szCs w:val="20"/>
+        </w:rPr>
+        <w:t>Är 2023 senaste år som är tillgängligt?</w:t>
+      </w:r>
+    </w:p>
+    <w:p>
+      <w:pPr>
+        <w:rPr>
+          <w:rFonts w:ascii="Segoe UI" w:hAnsi="Segoe UI" w:cs="Segoe UI"/>
+          <w:color w:val="000000"/>
+          <w:sz w:val="20"/>
+          <w:szCs w:val="20"/>
+        </w:rPr>
+      </w:pPr>
+      <w:r>
+        <w:rPr>
+          <w:rFonts w:ascii="Segoe UI" w:hAnsi="Segoe UI" w:cs="Segoe UI"/>
+          <w:b/>
+          <w:color w:val="000000"/>
+          <w:sz w:val="20"/>
+          <w:szCs w:val="20"/>
+          <w:u w:val="single"/>
+        </w:rPr>
+        <w:t xml:space="preserve">Andel sysselsatta, </w:t>
+      </w:r>
+      <w:r>
+        <w:rPr>
+          <w:rFonts w:ascii="Segoe UI" w:hAnsi="Segoe UI" w:cs="Segoe UI"/>
+          <w:b/>
+          <w:color w:val="000000"/>
+          <w:sz w:val="20"/>
+          <w:szCs w:val="20"/>
+          <w:u w:val="single"/>
+        </w:rPr>
+        <w:t>inrikes/utrikes födda, 2017 jämfört med</w:t>
+      </w:r>
+      <w:r>
+        <w:rPr>
+          <w:rFonts w:ascii="Segoe UI" w:hAnsi="Segoe UI" w:cs="Segoe UI"/>
+          <w:b/>
+          <w:color w:val="000000"/>
+          <w:sz w:val="20"/>
+          <w:szCs w:val="20"/>
+          <w:u w:val="single"/>
+        </w:rPr>
+        <w:t xml:space="preserve"> 2023</w:t>
+      </w:r>
+      <w:r>
+        <w:rPr>
+          <w:rFonts w:ascii="Segoe UI" w:hAnsi="Segoe UI" w:cs="Segoe UI"/>
+          <w:b/>
+          <w:color w:val="000000"/>
+          <w:sz w:val="20"/>
+          <w:szCs w:val="20"/>
+        </w:rPr>
+        <w:t xml:space="preserve"> </w:t>
+      </w:r>
+      <w:r>
+        <w:rPr>
+          <w:rFonts w:ascii="Segoe UI" w:hAnsi="Segoe UI" w:cs="Segoe UI"/>
+          <w:color w:val="000000"/>
+          <w:sz w:val="20"/>
+          <w:szCs w:val="20"/>
+        </w:rPr>
+        <w:t xml:space="preserve">– Uppdatera diagram 17 i </w:t>
+      </w:r>
+      <w:r>
+        <w:t>Integrationsrapporten 2019</w:t>
+      </w:r>
+      <w:r>
+        <w:t xml:space="preserve">, men slopa kategoriindelningen. Jämför senaste år med nivån 2017 som rapporten 2019 visar. </w:t>
+      </w:r>
+      <w:r>
+        <w:rPr>
+          <w:rFonts w:ascii="Segoe UI" w:hAnsi="Segoe UI" w:cs="Segoe UI"/>
+          <w:color w:val="000000"/>
+          <w:sz w:val="20"/>
+          <w:szCs w:val="20"/>
+        </w:rPr>
+        <w:t>Är 2023 senaste år som är tillgängligt?</w:t>
+      </w:r>
+    </w:p>
+    <w:p>
+      <w:pPr>
+        <w:rPr>
+          <w:rFonts w:ascii="Segoe UI" w:hAnsi="Segoe UI" w:cs="Segoe UI"/>
+          <w:color w:val="000000"/>
+          <w:sz w:val="20"/>
+          <w:szCs w:val="20"/>
+        </w:rPr>
+      </w:pPr>
+      <w:r>
+        <w:rPr>
+          <w:rFonts w:ascii="Segoe UI" w:hAnsi="Segoe UI" w:cs="Segoe UI"/>
+          <w:b/>
+          <w:color w:val="000000"/>
+          <w:sz w:val="20"/>
+          <w:szCs w:val="20"/>
+          <w:u w:val="single"/>
+        </w:rPr>
+        <w:t>Andel sysselsatta, inrikes/utrikes födda utifrån vistelsetid</w:t>
       </w:r>
       <w:r>
         <w:rPr>
@@ -651,193 +829,11 @@
           <w:szCs w:val="20"/>
           <w:u w:val="single"/>
         </w:rPr>
-        <w:t xml:space="preserve"> 202</w:t>
-      </w:r>
-      <w:r>
-        <w:rPr>
-          <w:rFonts w:ascii="Segoe UI" w:hAnsi="Segoe UI" w:cs="Segoe UI"/>
-          <w:b/>
-          <w:color w:val="000000"/>
-          <w:sz w:val="20"/>
-          <w:szCs w:val="20"/>
-          <w:u w:val="single"/>
-        </w:rPr>
-        <w:t>3</w:t>
-      </w:r>
-      <w:r>
-        <w:rPr>
-          <w:rFonts w:ascii="Segoe UI" w:hAnsi="Segoe UI" w:cs="Segoe UI"/>
-          <w:b/>
-          <w:color w:val="000000"/>
-          <w:sz w:val="20"/>
-          <w:szCs w:val="20"/>
-        </w:rPr>
-        <w:t xml:space="preserve"> </w:t>
-      </w:r>
-      <w:r>
-        <w:rPr>
-          <w:rFonts w:ascii="Segoe UI" w:hAnsi="Segoe UI" w:cs="Segoe UI"/>
-          <w:color w:val="000000"/>
-          <w:sz w:val="20"/>
-          <w:szCs w:val="20"/>
-        </w:rPr>
-        <w:t xml:space="preserve">– Uppdatera diagram 17 i </w:t>
-      </w:r>
-      <w:r>
-        <w:t>Integrationsrapporten 2019</w:t>
-      </w:r>
-      <w:r>
-        <w:t xml:space="preserve">. </w:t>
-      </w:r>
-      <w:r>
-        <w:rPr>
-          <w:rFonts w:ascii="Segoe UI" w:hAnsi="Segoe UI" w:cs="Segoe UI"/>
-          <w:color w:val="000000"/>
-          <w:sz w:val="20"/>
-          <w:szCs w:val="20"/>
-        </w:rPr>
-        <w:t>Är 2023 senaste år som är tillgängligt?</w:t>
-      </w:r>
-    </w:p>
-    <w:p>
-      <w:pPr>
-        <w:rPr>
-          <w:rFonts w:ascii="Segoe UI" w:hAnsi="Segoe UI" w:cs="Segoe UI"/>
-          <w:color w:val="000000"/>
-          <w:sz w:val="20"/>
-          <w:szCs w:val="20"/>
-        </w:rPr>
-      </w:pPr>
-      <w:r>
-        <w:rPr>
-          <w:rFonts w:ascii="Segoe UI" w:hAnsi="Segoe UI" w:cs="Segoe UI"/>
-          <w:b/>
-          <w:color w:val="000000"/>
-          <w:sz w:val="20"/>
-          <w:szCs w:val="20"/>
-          <w:u w:val="single"/>
-        </w:rPr>
-        <w:t xml:space="preserve">Andel sysselsatta, </w:t>
-      </w:r>
-      <w:r>
-        <w:rPr>
-          <w:rFonts w:ascii="Segoe UI" w:hAnsi="Segoe UI" w:cs="Segoe UI"/>
-          <w:b/>
-          <w:color w:val="000000"/>
-          <w:sz w:val="20"/>
-          <w:szCs w:val="20"/>
-          <w:u w:val="single"/>
-        </w:rPr>
-        <w:t xml:space="preserve">inrikes/utrikes födda, </w:t>
-      </w:r>
-      <w:r>
-        <w:rPr>
-          <w:rFonts w:ascii="Segoe UI" w:hAnsi="Segoe UI" w:cs="Segoe UI"/>
-          <w:b/>
-          <w:color w:val="000000"/>
-          <w:sz w:val="20"/>
-          <w:szCs w:val="20"/>
-          <w:u w:val="single"/>
-        </w:rPr>
-        <w:t>2017 jämfört med</w:t>
-      </w:r>
-      <w:r>
-        <w:rPr>
-          <w:rFonts w:ascii="Segoe UI" w:hAnsi="Segoe UI" w:cs="Segoe UI"/>
-          <w:b/>
-          <w:color w:val="000000"/>
-          <w:sz w:val="20"/>
-          <w:szCs w:val="20"/>
-          <w:u w:val="single"/>
-        </w:rPr>
         <w:t xml:space="preserve"> 2023</w:t>
       </w:r>
       <w:r>
         <w:rPr>
           <w:rFonts w:ascii="Segoe UI" w:hAnsi="Segoe UI" w:cs="Segoe UI"/>
-          <w:b/>
-          <w:color w:val="000000"/>
-          <w:sz w:val="20"/>
-          <w:szCs w:val="20"/>
-        </w:rPr>
-        <w:t xml:space="preserve"> </w:t>
-      </w:r>
-      <w:r>
-        <w:rPr>
-          <w:rFonts w:ascii="Segoe UI" w:hAnsi="Segoe UI" w:cs="Segoe UI"/>
-          <w:color w:val="000000"/>
-          <w:sz w:val="20"/>
-          <w:szCs w:val="20"/>
-        </w:rPr>
-        <w:t xml:space="preserve">– Uppdatera diagram 17 i </w:t>
-      </w:r>
-      <w:r>
-        <w:t>Integrationsrapporten 2019</w:t>
-      </w:r>
-      <w:r>
-        <w:t>, men slopa kategoriindelningen</w:t>
-      </w:r>
-      <w:r>
-        <w:t xml:space="preserve">. </w:t>
-      </w:r>
-      <w:r>
-        <w:t xml:space="preserve">Jämför senaste år med nivån 2017 som rapporten 2019 visar. </w:t>
-      </w:r>
-      <w:r>
-        <w:rPr>
-          <w:rFonts w:ascii="Segoe UI" w:hAnsi="Segoe UI" w:cs="Segoe UI"/>
-          <w:color w:val="000000"/>
-          <w:sz w:val="20"/>
-          <w:szCs w:val="20"/>
-        </w:rPr>
-        <w:t>Är 2023 senaste år som är tillgängligt?</w:t>
-      </w:r>
-    </w:p>
-    <w:p>
-      <w:pPr>
-        <w:rPr>
-          <w:rFonts w:ascii="Segoe UI" w:hAnsi="Segoe UI" w:cs="Segoe UI"/>
-          <w:color w:val="000000"/>
-          <w:sz w:val="20"/>
-          <w:szCs w:val="20"/>
-        </w:rPr>
-      </w:pPr>
-      <w:r>
-        <w:rPr>
-          <w:rFonts w:ascii="Segoe UI" w:hAnsi="Segoe UI" w:cs="Segoe UI"/>
-          <w:b/>
-          <w:color w:val="000000"/>
-          <w:sz w:val="20"/>
-          <w:szCs w:val="20"/>
-          <w:u w:val="single"/>
-        </w:rPr>
-        <w:t>Andel sysselsatta, inrikes/utrikes födda utifrån vistelsetid</w:t>
-      </w:r>
-      <w:r>
-        <w:rPr>
-          <w:rFonts w:ascii="Segoe UI" w:hAnsi="Segoe UI" w:cs="Segoe UI"/>
-          <w:b/>
-          <w:color w:val="000000"/>
-          <w:sz w:val="20"/>
-          <w:szCs w:val="20"/>
-          <w:u w:val="single"/>
-        </w:rPr>
-        <w:t>,</w:t>
-      </w:r>
-      <w:r>
-        <w:rPr>
-          <w:rFonts w:ascii="Segoe UI" w:hAnsi="Segoe UI" w:cs="Segoe UI"/>
-          <w:b/>
-          <w:color w:val="000000"/>
-          <w:sz w:val="20"/>
-          <w:szCs w:val="20"/>
-          <w:u w:val="single"/>
-        </w:rPr>
-        <w:t xml:space="preserve"> 2023</w:t>
-      </w:r>
-      <w:r>
-        <w:rPr>
-          <w:rFonts w:ascii="Segoe UI" w:hAnsi="Segoe UI" w:cs="Segoe UI"/>
           <w:color w:val="000000"/>
           <w:sz w:val="20"/>
           <w:szCs w:val="20"/>
@@ -854,7 +850,7 @@
         </w:rPr>
         <w:t xml:space="preserve"> (</w:t>
       </w:r>
-      <w:hyperlink r:id="rId4" w:history="1">
+      <w:hyperlink r:id="rId5" w:history="1">
         <w:r>
           <w:rPr>
             <w:rStyle w:val="Hyperlnk"/>
@@ -941,34 +937,7 @@
           <w:sz w:val="20"/>
           <w:szCs w:val="20"/>
         </w:rPr>
-        <w:t xml:space="preserve"> – Revidering av diagram </w:t>
-      </w:r>
-      <w:r>
-        <w:rPr>
-          <w:rFonts w:ascii="Segoe UI" w:hAnsi="Segoe UI" w:cs="Segoe UI"/>
-          <w:color w:val="000000"/>
-          <w:sz w:val="20"/>
-          <w:szCs w:val="20"/>
-        </w:rPr>
-        <w:t>20</w:t>
-      </w:r>
-      <w:r>
-        <w:rPr>
-          <w:rFonts w:ascii="Segoe UI" w:hAnsi="Segoe UI" w:cs="Segoe UI"/>
-          <w:color w:val="000000"/>
-          <w:sz w:val="20"/>
-          <w:szCs w:val="20"/>
-        </w:rPr>
-        <w:t xml:space="preserve"> i Integrationsrapporten 2019, men med vistelsetider som </w:t>
-      </w:r>
-      <w:r>
-        <w:rPr>
-          <w:rFonts w:ascii="Segoe UI" w:hAnsi="Segoe UI" w:cs="Segoe UI"/>
-          <w:color w:val="000000"/>
-          <w:sz w:val="20"/>
-          <w:szCs w:val="20"/>
-        </w:rPr>
-        <w:t>i ovanstående diagram</w:t>
+        <w:t xml:space="preserve"> – Revidering av diagram 20 i Integrationsrapporten 2019, men med vistelsetider som i ovanstående diagram</w:t>
       </w:r>
       <w:proofErr w:type="gramStart"/>
       <w:r>
@@ -980,8 +949,6 @@
         </w:rPr>
         <w:t>….</w:t>
       </w:r>
-      <w:bookmarkStart w:id="0" w:name="_GoBack"/>
-      <w:bookmarkEnd w:id="0"/>
       <w:proofErr w:type="gramEnd"/>
     </w:p>
     <w:p/>
@@ -1012,6 +979,126 @@
     </w:sectPr>
   </w:body>
 </w:document>
+</file>
+
+<file path=word/numbering.xml><?xml version="1.0" encoding="utf-8"?>
+<w:numbering xmlns:wpc="http://schemas.microsoft.com/office/word/2010/wordprocessingCanvas" xmlns:cx="http://schemas.microsoft.com/office/drawing/2014/chartex" xmlns:cx1="http://schemas.microsoft.com/office/drawing/2015/9/8/chartex" xmlns:mc="http://schemas.openxmlformats.org/markup-compatibility/2006" xmlns:o="urn:schemas-microsoft-com:office:office" xmlns:r="http://schemas.openxmlformats.org/officeDocument/2006/relationships" xmlns:m="http://schemas.openxmlformats.org/officeDocument/2006/math" xmlns:v="urn:schemas-microsoft-com:vml" xmlns:wp14="http://schemas.microsoft.com/office/word/2010/wordprocessingDrawing" xmlns:wp="http://schemas.openxmlformats.org/drawingml/2006/wordprocessingDrawing" xmlns:w10="urn:schemas-microsoft-com:office:word" xmlns:w="http://schemas.openxmlformats.org/wordprocessingml/2006/main" xmlns:w14="http://schemas.microsoft.com/office/word/2010/wordml" xmlns:w15="http://schemas.microsoft.com/office/word/2012/wordml" xmlns:w16se="http://schemas.microsoft.com/office/word/2015/wordml/symex" xmlns:wpg="http://schemas.microsoft.com/office/word/2010/wordprocessingGroup" xmlns:wpi="http://schemas.microsoft.com/office/word/2010/wordprocessingInk" xmlns:wne="http://schemas.microsoft.com/office/word/2006/wordml" xmlns:wps="http://schemas.microsoft.com/office/word/2010/wordprocessingShape" mc:Ignorable="w14 w15 w16se wp14">
+  <w:abstractNum w:abstractNumId="0" w15:restartNumberingAfterBreak="0">
+    <w:nsid w:val="597944CF"/>
+    <w:multiLevelType w:val="hybridMultilevel"/>
+    <w:tmpl w:val="A96879B6"/>
+    <w:lvl w:ilvl="0" w:tplc="79845126">
+      <w:numFmt w:val="bullet"/>
+      <w:lvlText w:val="-"/>
+      <w:lvlJc w:val="left"/>
+      <w:pPr>
+        <w:ind w:left="720" w:hanging="360"/>
+      </w:pPr>
+      <w:rPr>
+        <w:rFonts w:ascii="Calibri" w:eastAsiaTheme="minorHAnsi" w:hAnsi="Calibri" w:cs="Calibri" w:hint="default"/>
+      </w:rPr>
+    </w:lvl>
+    <w:lvl w:ilvl="1" w:tplc="041D0003" w:tentative="1">
+      <w:start w:val="1"/>
+      <w:numFmt w:val="bullet"/>
+      <w:lvlText w:val="o"/>
+      <w:lvlJc w:val="left"/>
+      <w:pPr>
+        <w:ind w:left="1440" w:hanging="360"/>
+      </w:pPr>
+      <w:rPr>
+        <w:rFonts w:ascii="Courier New" w:hAnsi="Courier New" w:cs="Courier New" w:hint="default"/>
+      </w:rPr>
+    </w:lvl>
+    <w:lvl w:ilvl="2" w:tplc="041D0005" w:tentative="1">
+      <w:start w:val="1"/>
+      <w:numFmt w:val="bullet"/>
+      <w:lvlText w:val=""/>
+      <w:lvlJc w:val="left"/>
+      <w:pPr>
+        <w:ind w:left="2160" w:hanging="360"/>
+      </w:pPr>
+      <w:rPr>
+        <w:rFonts w:ascii="Wingdings" w:hAnsi="Wingdings" w:hint="default"/>
+      </w:rPr>
+    </w:lvl>
+    <w:lvl w:ilvl="3" w:tplc="041D0001" w:tentative="1">
+      <w:start w:val="1"/>
+      <w:numFmt w:val="bullet"/>
+      <w:lvlText w:val=""/>
+      <w:lvlJc w:val="left"/>
+      <w:pPr>
+        <w:ind w:left="2880" w:hanging="360"/>
+      </w:pPr>
+      <w:rPr>
+        <w:rFonts w:ascii="Symbol" w:hAnsi="Symbol" w:hint="default"/>
+      </w:rPr>
+    </w:lvl>
+    <w:lvl w:ilvl="4" w:tplc="041D0003" w:tentative="1">
+      <w:start w:val="1"/>
+      <w:numFmt w:val="bullet"/>
+      <w:lvlText w:val="o"/>
+      <w:lvlJc w:val="left"/>
+      <w:pPr>
+        <w:ind w:left="3600" w:hanging="360"/>
+      </w:pPr>
+      <w:rPr>
+        <w:rFonts w:ascii="Courier New" w:hAnsi="Courier New" w:cs="Courier New" w:hint="default"/>
+      </w:rPr>
+    </w:lvl>
+    <w:lvl w:ilvl="5" w:tplc="041D0005" w:tentative="1">
+      <w:start w:val="1"/>
+      <w:numFmt w:val="bullet"/>
+      <w:lvlText w:val=""/>
+      <w:lvlJc w:val="left"/>
+      <w:pPr>
+        <w:ind w:left="4320" w:hanging="360"/>
+      </w:pPr>
+      <w:rPr>
+        <w:rFonts w:ascii="Wingdings" w:hAnsi="Wingdings" w:hint="default"/>
+      </w:rPr>
+    </w:lvl>
+    <w:lvl w:ilvl="6" w:tplc="041D0001" w:tentative="1">
+      <w:start w:val="1"/>
+      <w:numFmt w:val="bullet"/>
+      <w:lvlText w:val=""/>
+      <w:lvlJc w:val="left"/>
+      <w:pPr>
+        <w:ind w:left="5040" w:hanging="360"/>
+      </w:pPr>
+      <w:rPr>
+        <w:rFonts w:ascii="Symbol" w:hAnsi="Symbol" w:hint="default"/>
+      </w:rPr>
+    </w:lvl>
+    <w:lvl w:ilvl="7" w:tplc="041D0003" w:tentative="1">
+      <w:start w:val="1"/>
+      <w:numFmt w:val="bullet"/>
+      <w:lvlText w:val="o"/>
+      <w:lvlJc w:val="left"/>
+      <w:pPr>
+        <w:ind w:left="5760" w:hanging="360"/>
+      </w:pPr>
+      <w:rPr>
+        <w:rFonts w:ascii="Courier New" w:hAnsi="Courier New" w:cs="Courier New" w:hint="default"/>
+      </w:rPr>
+    </w:lvl>
+    <w:lvl w:ilvl="8" w:tplc="041D0005" w:tentative="1">
+      <w:start w:val="1"/>
+      <w:numFmt w:val="bullet"/>
+      <w:lvlText w:val=""/>
+      <w:lvlJc w:val="left"/>
+      <w:pPr>
+        <w:ind w:left="6480" w:hanging="360"/>
+      </w:pPr>
+      <w:rPr>
+        <w:rFonts w:ascii="Wingdings" w:hAnsi="Wingdings" w:hint="default"/>
+      </w:rPr>
+    </w:lvl>
+  </w:abstractNum>
+  <w:num w:numId="1">
+    <w:abstractNumId w:val="0"/>
+  </w:num>
+</w:numbering>
 </file>
 
 <file path=word/styles.xml><?xml version="1.0" encoding="utf-8"?>
@@ -1447,6 +1534,17 @@
       <w:u w:val="single"/>
     </w:rPr>
   </w:style>
+  <w:style w:type="paragraph" w:styleId="Liststycke">
+    <w:name w:val="List Paragraph"/>
+    <w:basedOn w:val="Normal"/>
+    <w:uiPriority w:val="34"/>
+    <w:qFormat/>
+    <w:rsid w:val="000D1518"/>
+    <w:pPr>
+      <w:ind w:left="720"/>
+      <w:contextualSpacing/>
+    </w:pPr>
+  </w:style>
 </w:styles>
 </file>
 

</xml_diff>

<commit_message>
Nytt diagram och några ändringar
</commit_message>
<xml_diff>
--- a/Diagramlista Integrationsrapporten.docx
+++ b/Diagramlista Integrationsrapporten.docx
@@ -78,6 +78,18 @@
       </w:r>
       <w:r>
         <w:t>.</w:t>
+      </w:r>
+    </w:p>
+    <w:p>
+      <w:pPr>
+        <w:pStyle w:val="Liststycke"/>
+        <w:numPr>
+          <w:ilvl w:val="0"/>
+          <w:numId w:val="2"/>
+        </w:numPr>
+      </w:pPr>
+      <w:r>
+        <w:t>Klar</w:t>
       </w:r>
     </w:p>
     <w:p>
@@ -290,36 +302,7 @@
       </w:r>
       <w:proofErr w:type="gramEnd"/>
       <w:r>
-        <w:t>Samhällsanalys/Prese</w:t>
-      </w:r>
-      <w:bookmarkStart w:id="0" w:name="_GoBack"/>
-      <w:bookmarkEnd w:id="0"/>
-      <w:r>
-        <w:t>ntationer)</w:t>
-      </w:r>
-    </w:p>
-    <w:p>
-      <w:r>
-        <w:rPr>
-          <w:b/>
-          <w:u w:val="single"/>
-        </w:rPr>
-        <w:t>Befolkningens åldersfördelning</w:t>
-      </w:r>
-      <w:r>
-        <w:rPr>
-          <w:b/>
-        </w:rPr>
-        <w:t xml:space="preserve"> </w:t>
-      </w:r>
-      <w:r>
-        <w:t>– uppdatera Diagram 12 i Integrationsrapporten 2019. Påminner om diagrammet under 1.2 i Befolkningsrapporten, men svarta linjen bör ersättas av utrikes födda</w:t>
-      </w:r>
-      <w:r>
-        <w:t>, kvinnor respektive män,</w:t>
-      </w:r>
-      <w:r>
-        <w:t xml:space="preserve"> år 2024.</w:t>
+        <w:t>Samhällsanalys/Presentationer)</w:t>
       </w:r>
     </w:p>
     <w:p>
@@ -333,6 +316,44 @@
       <w:r>
         <w:t>Klar</w:t>
       </w:r>
+      <w:bookmarkStart w:id="0" w:name="_GoBack"/>
+      <w:bookmarkEnd w:id="0"/>
+    </w:p>
+    <w:p>
+      <w:r>
+        <w:rPr>
+          <w:b/>
+          <w:u w:val="single"/>
+        </w:rPr>
+        <w:t>Befolkningens åldersfördelning</w:t>
+      </w:r>
+      <w:r>
+        <w:rPr>
+          <w:b/>
+        </w:rPr>
+        <w:t xml:space="preserve"> </w:t>
+      </w:r>
+      <w:r>
+        <w:t>– uppdatera Diagram 12 i Integrationsrapporten 2019. Påminner om diagrammet under 1.2 i Befolkningsrapporten, men svarta linjen bör ersättas av utrikes födda</w:t>
+      </w:r>
+      <w:r>
+        <w:t>, kvinnor respektive män,</w:t>
+      </w:r>
+      <w:r>
+        <w:t xml:space="preserve"> år 2024.</w:t>
+      </w:r>
+    </w:p>
+    <w:p>
+      <w:pPr>
+        <w:pStyle w:val="Liststycke"/>
+        <w:numPr>
+          <w:ilvl w:val="0"/>
+          <w:numId w:val="1"/>
+        </w:numPr>
+      </w:pPr>
+      <w:r>
+        <w:t>Klar</w:t>
+      </w:r>
     </w:p>
     <w:p>
       <w:r>
@@ -355,6 +376,19 @@
         <w:t xml:space="preserve"> i Integrationsrapporten 2019.</w:t>
       </w:r>
     </w:p>
+    <w:p>
+      <w:pPr>
+        <w:pStyle w:val="Liststycke"/>
+        <w:numPr>
+          <w:ilvl w:val="0"/>
+          <w:numId w:val="1"/>
+        </w:numPr>
+      </w:pPr>
+      <w:r>
+        <w:t>Klar</w:t>
+      </w:r>
+    </w:p>
+    <w:p/>
     <w:p>
       <w:r>
         <w:rPr>
@@ -410,6 +444,7 @@
           <w:sz w:val="20"/>
           <w:szCs w:val="20"/>
         </w:rPr>
+        <w:lastRenderedPageBreak/>
         <w:t>Funder</w:t>
       </w:r>
       <w:r>
@@ -476,7 +511,6 @@
           <w:szCs w:val="20"/>
           <w:u w:val="single"/>
         </w:rPr>
-        <w:lastRenderedPageBreak/>
         <w:t>Andel sysselsatta 20-64 år 2000-2024</w:t>
       </w:r>
       <w:r>
@@ -855,7 +889,19 @@
           <w:rPr>
             <w:rStyle w:val="Hyperlnk"/>
           </w:rPr>
-          <w:t>Andel sysselsatta efter bakgrundsvariabel, år, region, kön och utbildningsnivå.</w:t>
+          <w:t>Andel sysselsatta efter bakgrundsvariabe</w:t>
+        </w:r>
+        <w:r>
+          <w:rPr>
+            <w:rStyle w:val="Hyperlnk"/>
+          </w:rPr>
+          <w:t>l</w:t>
+        </w:r>
+        <w:r>
+          <w:rPr>
+            <w:rStyle w:val="Hyperlnk"/>
+          </w:rPr>
+          <w:t>, år, region, kön och utbildningsnivå.</w:t>
         </w:r>
         <w:proofErr w:type="gramEnd"/>
         <w:r>
@@ -984,10 +1030,10 @@
 <file path=word/numbering.xml><?xml version="1.0" encoding="utf-8"?>
 <w:numbering xmlns:wpc="http://schemas.microsoft.com/office/word/2010/wordprocessingCanvas" xmlns:cx="http://schemas.microsoft.com/office/drawing/2014/chartex" xmlns:cx1="http://schemas.microsoft.com/office/drawing/2015/9/8/chartex" xmlns:mc="http://schemas.openxmlformats.org/markup-compatibility/2006" xmlns:o="urn:schemas-microsoft-com:office:office" xmlns:r="http://schemas.openxmlformats.org/officeDocument/2006/relationships" xmlns:m="http://schemas.openxmlformats.org/officeDocument/2006/math" xmlns:v="urn:schemas-microsoft-com:vml" xmlns:wp14="http://schemas.microsoft.com/office/word/2010/wordprocessingDrawing" xmlns:wp="http://schemas.openxmlformats.org/drawingml/2006/wordprocessingDrawing" xmlns:w10="urn:schemas-microsoft-com:office:word" xmlns:w="http://schemas.openxmlformats.org/wordprocessingml/2006/main" xmlns:w14="http://schemas.microsoft.com/office/word/2010/wordml" xmlns:w15="http://schemas.microsoft.com/office/word/2012/wordml" xmlns:w16se="http://schemas.microsoft.com/office/word/2015/wordml/symex" xmlns:wpg="http://schemas.microsoft.com/office/word/2010/wordprocessingGroup" xmlns:wpi="http://schemas.microsoft.com/office/word/2010/wordprocessingInk" xmlns:wne="http://schemas.microsoft.com/office/word/2006/wordml" xmlns:wps="http://schemas.microsoft.com/office/word/2010/wordprocessingShape" mc:Ignorable="w14 w15 w16se wp14">
   <w:abstractNum w:abstractNumId="0" w15:restartNumberingAfterBreak="0">
-    <w:nsid w:val="597944CF"/>
+    <w:nsid w:val="32797D05"/>
     <w:multiLevelType w:val="hybridMultilevel"/>
-    <w:tmpl w:val="A96879B6"/>
-    <w:lvl w:ilvl="0" w:tplc="79845126">
+    <w:tmpl w:val="A926B56A"/>
+    <w:lvl w:ilvl="0" w:tplc="CA245C2E">
       <w:numFmt w:val="bullet"/>
       <w:lvlText w:val="-"/>
       <w:lvlJc w:val="left"/>
@@ -1095,7 +1141,122 @@
       </w:rPr>
     </w:lvl>
   </w:abstractNum>
+  <w:abstractNum w:abstractNumId="1" w15:restartNumberingAfterBreak="0">
+    <w:nsid w:val="597944CF"/>
+    <w:multiLevelType w:val="hybridMultilevel"/>
+    <w:tmpl w:val="A96879B6"/>
+    <w:lvl w:ilvl="0" w:tplc="79845126">
+      <w:numFmt w:val="bullet"/>
+      <w:lvlText w:val="-"/>
+      <w:lvlJc w:val="left"/>
+      <w:pPr>
+        <w:ind w:left="720" w:hanging="360"/>
+      </w:pPr>
+      <w:rPr>
+        <w:rFonts w:ascii="Calibri" w:eastAsiaTheme="minorHAnsi" w:hAnsi="Calibri" w:cs="Calibri" w:hint="default"/>
+      </w:rPr>
+    </w:lvl>
+    <w:lvl w:ilvl="1" w:tplc="041D0003" w:tentative="1">
+      <w:start w:val="1"/>
+      <w:numFmt w:val="bullet"/>
+      <w:lvlText w:val="o"/>
+      <w:lvlJc w:val="left"/>
+      <w:pPr>
+        <w:ind w:left="1440" w:hanging="360"/>
+      </w:pPr>
+      <w:rPr>
+        <w:rFonts w:ascii="Courier New" w:hAnsi="Courier New" w:cs="Courier New" w:hint="default"/>
+      </w:rPr>
+    </w:lvl>
+    <w:lvl w:ilvl="2" w:tplc="041D0005" w:tentative="1">
+      <w:start w:val="1"/>
+      <w:numFmt w:val="bullet"/>
+      <w:lvlText w:val=""/>
+      <w:lvlJc w:val="left"/>
+      <w:pPr>
+        <w:ind w:left="2160" w:hanging="360"/>
+      </w:pPr>
+      <w:rPr>
+        <w:rFonts w:ascii="Wingdings" w:hAnsi="Wingdings" w:hint="default"/>
+      </w:rPr>
+    </w:lvl>
+    <w:lvl w:ilvl="3" w:tplc="041D0001" w:tentative="1">
+      <w:start w:val="1"/>
+      <w:numFmt w:val="bullet"/>
+      <w:lvlText w:val=""/>
+      <w:lvlJc w:val="left"/>
+      <w:pPr>
+        <w:ind w:left="2880" w:hanging="360"/>
+      </w:pPr>
+      <w:rPr>
+        <w:rFonts w:ascii="Symbol" w:hAnsi="Symbol" w:hint="default"/>
+      </w:rPr>
+    </w:lvl>
+    <w:lvl w:ilvl="4" w:tplc="041D0003" w:tentative="1">
+      <w:start w:val="1"/>
+      <w:numFmt w:val="bullet"/>
+      <w:lvlText w:val="o"/>
+      <w:lvlJc w:val="left"/>
+      <w:pPr>
+        <w:ind w:left="3600" w:hanging="360"/>
+      </w:pPr>
+      <w:rPr>
+        <w:rFonts w:ascii="Courier New" w:hAnsi="Courier New" w:cs="Courier New" w:hint="default"/>
+      </w:rPr>
+    </w:lvl>
+    <w:lvl w:ilvl="5" w:tplc="041D0005" w:tentative="1">
+      <w:start w:val="1"/>
+      <w:numFmt w:val="bullet"/>
+      <w:lvlText w:val=""/>
+      <w:lvlJc w:val="left"/>
+      <w:pPr>
+        <w:ind w:left="4320" w:hanging="360"/>
+      </w:pPr>
+      <w:rPr>
+        <w:rFonts w:ascii="Wingdings" w:hAnsi="Wingdings" w:hint="default"/>
+      </w:rPr>
+    </w:lvl>
+    <w:lvl w:ilvl="6" w:tplc="041D0001" w:tentative="1">
+      <w:start w:val="1"/>
+      <w:numFmt w:val="bullet"/>
+      <w:lvlText w:val=""/>
+      <w:lvlJc w:val="left"/>
+      <w:pPr>
+        <w:ind w:left="5040" w:hanging="360"/>
+      </w:pPr>
+      <w:rPr>
+        <w:rFonts w:ascii="Symbol" w:hAnsi="Symbol" w:hint="default"/>
+      </w:rPr>
+    </w:lvl>
+    <w:lvl w:ilvl="7" w:tplc="041D0003" w:tentative="1">
+      <w:start w:val="1"/>
+      <w:numFmt w:val="bullet"/>
+      <w:lvlText w:val="o"/>
+      <w:lvlJc w:val="left"/>
+      <w:pPr>
+        <w:ind w:left="5760" w:hanging="360"/>
+      </w:pPr>
+      <w:rPr>
+        <w:rFonts w:ascii="Courier New" w:hAnsi="Courier New" w:cs="Courier New" w:hint="default"/>
+      </w:rPr>
+    </w:lvl>
+    <w:lvl w:ilvl="8" w:tplc="041D0005" w:tentative="1">
+      <w:start w:val="1"/>
+      <w:numFmt w:val="bullet"/>
+      <w:lvlText w:val=""/>
+      <w:lvlJc w:val="left"/>
+      <w:pPr>
+        <w:ind w:left="6480" w:hanging="360"/>
+      </w:pPr>
+      <w:rPr>
+        <w:rFonts w:ascii="Wingdings" w:hAnsi="Wingdings" w:hint="default"/>
+      </w:rPr>
+    </w:lvl>
+  </w:abstractNum>
   <w:num w:numId="1">
+    <w:abstractNumId w:val="1"/>
+  </w:num>
+  <w:num w:numId="2">
     <w:abstractNumId w:val="0"/>
   </w:num>
 </w:numbering>
@@ -1545,6 +1706,18 @@
       <w:contextualSpacing/>
     </w:pPr>
   </w:style>
+  <w:style w:type="character" w:styleId="AnvndHyperlnk">
+    <w:name w:val="FollowedHyperlink"/>
+    <w:basedOn w:val="Standardstycketeckensnitt"/>
+    <w:uiPriority w:val="99"/>
+    <w:semiHidden/>
+    <w:unhideWhenUsed/>
+    <w:rsid w:val="000E4470"/>
+    <w:rPr>
+      <w:color w:val="954F72" w:themeColor="followedHyperlink"/>
+      <w:u w:val="single"/>
+    </w:rPr>
+  </w:style>
 </w:styles>
 </file>
 

</xml_diff>

<commit_message>
Nytt diagram, behörighet till högskolan
</commit_message>
<xml_diff>
--- a/Diagramlista Integrationsrapporten.docx
+++ b/Diagramlista Integrationsrapporten.docx
@@ -1202,8 +1202,6 @@
         </w:rPr>
         <w:t xml:space="preserve">Diagram 27 - </w:t>
       </w:r>
-      <w:bookmarkStart w:id="0" w:name="_GoBack"/>
-      <w:bookmarkEnd w:id="0"/>
       <w:r>
         <w:rPr>
           <w:b/>
@@ -1223,7 +1221,49 @@
         <w:t>Klart</w:t>
       </w:r>
     </w:p>
-    <w:p/>
+    <w:p>
+      <w:pPr>
+        <w:rPr>
+          <w:b/>
+        </w:rPr>
+      </w:pPr>
+      <w:bookmarkStart w:id="0" w:name="_GoBack"/>
+      <w:proofErr w:type="spellStart"/>
+      <w:r>
+        <w:rPr>
+          <w:b/>
+        </w:rPr>
+        <w:t>Ev</w:t>
+      </w:r>
+      <w:proofErr w:type="spellEnd"/>
+      <w:r>
+        <w:rPr>
+          <w:b/>
+        </w:rPr>
+        <w:t xml:space="preserve"> diagram 29 - behörighet till högskola</w:t>
+      </w:r>
+    </w:p>
+    <w:bookmarkEnd w:id="0"/>
+    <w:p>
+      <w:pPr>
+        <w:pStyle w:val="Liststycke"/>
+        <w:numPr>
+          <w:ilvl w:val="0"/>
+          <w:numId w:val="1"/>
+        </w:numPr>
+      </w:pPr>
+      <w:r>
+        <w:t xml:space="preserve">Klart, dock </w:t>
+      </w:r>
+      <w:proofErr w:type="gramStart"/>
+      <w:r>
+        <w:t>ej</w:t>
+      </w:r>
+      <w:proofErr w:type="gramEnd"/>
+      <w:r>
+        <w:t xml:space="preserve"> vid 19-års ålder som vid tidigare analys</w:t>
+      </w:r>
+    </w:p>
     <w:p/>
     <w:p/>
     <w:p>

</xml_diff>

<commit_message>
Nytt skript boendetyper och vissa uppdatering av text
</commit_message>
<xml_diff>
--- a/Diagramlista Integrationsrapporten.docx
+++ b/Diagramlista Integrationsrapporten.docx
@@ -1227,7 +1227,6 @@
           <w:b/>
         </w:rPr>
       </w:pPr>
-      <w:bookmarkStart w:id="0" w:name="_GoBack"/>
       <w:proofErr w:type="spellStart"/>
       <w:r>
         <w:rPr>
@@ -1243,7 +1242,6 @@
         <w:t xml:space="preserve"> diagram 29 - behörighet till högskola</w:t>
       </w:r>
     </w:p>
-    <w:bookmarkEnd w:id="0"/>
     <w:p>
       <w:pPr>
         <w:pStyle w:val="Liststycke"/>
@@ -1264,7 +1262,34 @@
         <w:t xml:space="preserve"> vid 19-års ålder som vid tidigare analys</w:t>
       </w:r>
     </w:p>
-    <w:p/>
+    <w:p>
+      <w:pPr>
+        <w:rPr>
+          <w:b/>
+        </w:rPr>
+      </w:pPr>
+      <w:r>
+        <w:rPr>
+          <w:b/>
+        </w:rPr>
+        <w:lastRenderedPageBreak/>
+        <w:t>Diagram 30 - Boende per Upplåtelseform efter vistelsetid</w:t>
+      </w:r>
+    </w:p>
+    <w:p>
+      <w:pPr>
+        <w:pStyle w:val="Liststycke"/>
+        <w:numPr>
+          <w:ilvl w:val="0"/>
+          <w:numId w:val="1"/>
+        </w:numPr>
+      </w:pPr>
+      <w:bookmarkStart w:id="0" w:name="_GoBack"/>
+      <w:r>
+        <w:t>Klart! Summerar dock inte riktigt till 100 procent. Ett alternativ är att kalla det som fattas till 100 för okänd.</w:t>
+      </w:r>
+    </w:p>
+    <w:bookmarkEnd w:id="0"/>
     <w:p/>
     <w:p>
       <w:pPr>

</xml_diff>

<commit_message>
Tre nya diagram för valdeltagande
</commit_message>
<xml_diff>
--- a/Diagramlista Integrationsrapporten.docx
+++ b/Diagramlista Integrationsrapporten.docx
@@ -1284,12 +1284,45 @@
           <w:numId w:val="1"/>
         </w:numPr>
       </w:pPr>
+      <w:r>
+        <w:t>Klart! Summerar dock inte riktigt till 100 procent. Ett alternativ är att kalla det som fattas till 100 för okänd.</w:t>
+      </w:r>
+    </w:p>
+    <w:p>
+      <w:pPr>
+        <w:rPr>
+          <w:b/>
+        </w:rPr>
+      </w:pPr>
+      <w:proofErr w:type="gramStart"/>
+      <w:r>
+        <w:rPr>
+          <w:b/>
+        </w:rPr>
+        <w:t>Diagram ?</w:t>
+      </w:r>
+      <w:proofErr w:type="gramEnd"/>
+      <w:r>
+        <w:rPr>
+          <w:b/>
+        </w:rPr>
+        <w:t xml:space="preserve"> – Valdeltagande baserat på vistelsetid</w:t>
+      </w:r>
+    </w:p>
+    <w:p>
+      <w:pPr>
+        <w:pStyle w:val="Liststycke"/>
+        <w:numPr>
+          <w:ilvl w:val="0"/>
+          <w:numId w:val="1"/>
+        </w:numPr>
+      </w:pPr>
+      <w:r>
+        <w:t>Finns ett diagram för respektive val</w:t>
+      </w:r>
       <w:bookmarkStart w:id="0" w:name="_GoBack"/>
-      <w:r>
-        <w:t>Klart! Summerar dock inte riktigt till 100 procent. Ett alternativ är att kalla det som fattas till 100 för okänd.</w:t>
-      </w:r>
-    </w:p>
-    <w:bookmarkEnd w:id="0"/>
+      <w:bookmarkEnd w:id="0"/>
+    </w:p>
     <w:p/>
     <w:p>
       <w:pPr>

</xml_diff>

<commit_message>
Några kompletterande diagram i listan (rödmarkerade)
</commit_message>
<xml_diff>
--- a/Diagramlista Integrationsrapporten.docx
+++ b/Diagramlista Integrationsrapporten.docx
@@ -527,6 +527,24 @@
           <w:sz w:val="20"/>
           <w:szCs w:val="20"/>
         </w:rPr>
+        <w:t xml:space="preserve"> </w:t>
+      </w:r>
+      <w:r>
+        <w:rPr>
+          <w:rFonts w:ascii="Segoe UI" w:hAnsi="Segoe UI" w:cs="Segoe UI"/>
+          <w:color w:val="000000"/>
+          <w:sz w:val="20"/>
+          <w:szCs w:val="20"/>
+        </w:rPr>
+        <w:t>15</w:t>
+      </w:r>
+      <w:r>
+        <w:rPr>
+          <w:rFonts w:ascii="Segoe UI" w:hAnsi="Segoe UI" w:cs="Segoe UI"/>
+          <w:color w:val="000000"/>
+          <w:sz w:val="20"/>
+          <w:szCs w:val="20"/>
+        </w:rPr>
         <w:t xml:space="preserve"> i </w:t>
       </w:r>
       <w:r>
@@ -539,7 +557,7 @@
           <w:sz w:val="20"/>
           <w:szCs w:val="20"/>
         </w:rPr>
-        <w:t xml:space="preserve"> 15 med sysselsättningsgrad för inrikes och utrikes födda, byt ut riket mot kvinnor och män.</w:t>
+        <w:t xml:space="preserve"> med sysselsättningsgrad för inrikes och utrikes födda, byt ut riket mot kvinnor och män.</w:t>
       </w:r>
     </w:p>
     <w:p>
@@ -1145,6 +1163,108 @@
         <w:t>Klart</w:t>
       </w:r>
     </w:p>
+    <w:p>
+      <w:pPr>
+        <w:rPr>
+          <w:color w:val="FF0000"/>
+        </w:rPr>
+      </w:pPr>
+      <w:r>
+        <w:rPr>
+          <w:b/>
+          <w:color w:val="FF0000"/>
+          <w:u w:val="single"/>
+        </w:rPr>
+        <w:t xml:space="preserve">Andel </w:t>
+      </w:r>
+      <w:r>
+        <w:rPr>
+          <w:b/>
+          <w:color w:val="FF0000"/>
+          <w:u w:val="single"/>
+        </w:rPr>
+        <w:t xml:space="preserve">personer i hushåll med låg ekonomisk standard (inkomst &lt;60 procent av medianen) efter </w:t>
+      </w:r>
+      <w:r>
+        <w:rPr>
+          <w:b/>
+          <w:color w:val="FF0000"/>
+          <w:u w:val="single"/>
+        </w:rPr>
+        <w:t>inrikes/utrikes födda</w:t>
+      </w:r>
+      <w:r>
+        <w:rPr>
+          <w:b/>
+          <w:color w:val="FF0000"/>
+          <w:u w:val="single"/>
+        </w:rPr>
+        <w:t xml:space="preserve"> samt sysselsättningsstatus, ålder 20-64 år, </w:t>
+      </w:r>
+      <w:r>
+        <w:rPr>
+          <w:b/>
+          <w:color w:val="FF0000"/>
+          <w:u w:val="single"/>
+        </w:rPr>
+        <w:t xml:space="preserve">2017 och </w:t>
+      </w:r>
+      <w:r>
+        <w:rPr>
+          <w:b/>
+          <w:color w:val="FF0000"/>
+          <w:u w:val="single"/>
+        </w:rPr>
+        <w:t>2023</w:t>
+      </w:r>
+      <w:r>
+        <w:rPr>
+          <w:b/>
+          <w:color w:val="FF0000"/>
+          <w:u w:val="single"/>
+        </w:rPr>
+        <w:t xml:space="preserve"> </w:t>
+      </w:r>
+      <w:r>
+        <w:rPr>
+          <w:color w:val="FF0000"/>
+        </w:rPr>
+        <w:t>– hämta in diagram 36 från NMS-analysen, men bara för Dalarna.</w:t>
+      </w:r>
+      <w:r>
+        <w:rPr>
+          <w:color w:val="FF0000"/>
+        </w:rPr>
+        <w:t xml:space="preserve"> Samtliga, förvärvsarbetande och icke förvärvsarbetande, uppdelat på </w:t>
+      </w:r>
+      <w:r>
+        <w:rPr>
+          <w:color w:val="FF0000"/>
+        </w:rPr>
+        <w:t xml:space="preserve">inrikes och utrikes födda, </w:t>
+      </w:r>
+      <w:r>
+        <w:rPr>
+          <w:color w:val="FF0000"/>
+        </w:rPr>
+        <w:t xml:space="preserve">vid </w:t>
+      </w:r>
+      <w:r>
+        <w:rPr>
+          <w:color w:val="FF0000"/>
+        </w:rPr>
+        <w:t>år 2017 och 2023</w:t>
+      </w:r>
+    </w:p>
+    <w:p>
+      <w:pPr>
+        <w:rPr>
+          <w:b/>
+          <w:color w:val="FF0000"/>
+          <w:u w:val="single"/>
+        </w:rPr>
+      </w:pPr>
+    </w:p>
     <w:p/>
     <w:p>
       <w:pPr>
@@ -1200,6 +1320,7 @@
         <w:rPr>
           <w:b/>
         </w:rPr>
+        <w:lastRenderedPageBreak/>
         <w:t xml:space="preserve">Diagram 27 - </w:t>
       </w:r>
       <w:r>
@@ -1268,11 +1389,36 @@
           <w:b/>
         </w:rPr>
       </w:pPr>
-      <w:r>
-        <w:rPr>
-          <w:b/>
-        </w:rPr>
-        <w:lastRenderedPageBreak/>
+    </w:p>
+    <w:p>
+      <w:pPr>
+        <w:rPr>
+          <w:b/>
+        </w:rPr>
+      </w:pPr>
+      <w:r>
+        <w:rPr>
+          <w:b/>
+        </w:rPr>
+        <w:t xml:space="preserve">Vägen till </w:t>
+      </w:r>
+      <w:r>
+        <w:rPr>
+          <w:b/>
+        </w:rPr>
+        <w:t>bostad</w:t>
+      </w:r>
+    </w:p>
+    <w:p>
+      <w:pPr>
+        <w:rPr>
+          <w:b/>
+        </w:rPr>
+      </w:pPr>
+      <w:r>
+        <w:rPr>
+          <w:b/>
+        </w:rPr>
         <w:t>Diagram 30 - Boende per Upplåtelseform efter vistelsetid</w:t>
       </w:r>
     </w:p>
@@ -1290,38 +1436,167 @@
     </w:p>
     <w:p>
       <w:pPr>
-        <w:rPr>
-          <w:b/>
-        </w:rPr>
-      </w:pPr>
-      <w:proofErr w:type="gramStart"/>
-      <w:r>
-        <w:rPr>
-          <w:b/>
-        </w:rPr>
-        <w:t>Diagram ?</w:t>
-      </w:r>
-      <w:proofErr w:type="gramEnd"/>
-      <w:r>
-        <w:rPr>
-          <w:b/>
-        </w:rPr>
-        <w:t xml:space="preserve"> – Valdeltagande baserat på vistelsetid</w:t>
-      </w:r>
-    </w:p>
-    <w:p>
-      <w:pPr>
         <w:pStyle w:val="Liststycke"/>
         <w:numPr>
           <w:ilvl w:val="0"/>
           <w:numId w:val="1"/>
         </w:numPr>
-      </w:pPr>
-      <w:r>
-        <w:t>Finns ett diagram för respektive val</w:t>
-      </w:r>
+        <w:rPr>
+          <w:color w:val="FF0000"/>
+        </w:rPr>
+      </w:pPr>
+      <w:r>
+        <w:rPr>
+          <w:color w:val="FF0000"/>
+        </w:rPr>
+        <w:t>Lägg till okänd för att få summering till 100 procent</w:t>
+      </w:r>
+    </w:p>
+    <w:p>
+      <w:pPr>
+        <w:rPr>
+          <w:b/>
+        </w:rPr>
+      </w:pPr>
+    </w:p>
+    <w:p>
+      <w:pPr>
+        <w:rPr>
+          <w:b/>
+          <w:color w:val="FF0000"/>
+        </w:rPr>
+      </w:pPr>
+      <w:r>
+        <w:rPr>
+          <w:b/>
+          <w:color w:val="FF0000"/>
+        </w:rPr>
+        <w:t>Diagram 31</w:t>
+      </w:r>
+      <w:r>
+        <w:rPr>
+          <w:b/>
+          <w:color w:val="FF0000"/>
+        </w:rPr>
+        <w:t xml:space="preserve"> </w:t>
+      </w:r>
+      <w:r>
+        <w:rPr>
+          <w:b/>
+          <w:color w:val="FF0000"/>
+        </w:rPr>
+        <w:t>–</w:t>
+      </w:r>
+      <w:r>
+        <w:rPr>
+          <w:b/>
+          <w:color w:val="FF0000"/>
+        </w:rPr>
+        <w:t xml:space="preserve"> </w:t>
+      </w:r>
+      <w:r>
+        <w:rPr>
+          <w:b/>
+          <w:color w:val="FF0000"/>
+        </w:rPr>
+        <w:t xml:space="preserve">Antal trångbodda och </w:t>
+      </w:r>
+      <w:proofErr w:type="gramStart"/>
+      <w:r>
+        <w:rPr>
+          <w:b/>
+          <w:color w:val="FF0000"/>
+        </w:rPr>
+        <w:t>ej</w:t>
+      </w:r>
+      <w:proofErr w:type="gramEnd"/>
+      <w:r>
+        <w:rPr>
+          <w:b/>
+          <w:color w:val="FF0000"/>
+        </w:rPr>
+        <w:t xml:space="preserve"> trångbodda hushåll i Dalarna år 2018 och år 2023/2024 (senaste tillgängliga år) uppdelat på inrikes och utrikes födda</w:t>
+      </w:r>
+    </w:p>
+    <w:p>
+      <w:pPr>
+        <w:rPr>
+          <w:b/>
+        </w:rPr>
+      </w:pPr>
+    </w:p>
+    <w:p>
+      <w:proofErr w:type="spellStart"/>
+      <w:r>
+        <w:rPr>
+          <w:b/>
+        </w:rPr>
+        <w:t>Flyttmönster</w:t>
+      </w:r>
+      <w:proofErr w:type="spellEnd"/>
+      <w:r>
+        <w:rPr>
+          <w:b/>
+        </w:rPr>
+        <w:t xml:space="preserve"> bland utrikes födda</w:t>
+      </w:r>
+    </w:p>
+    <w:p>
       <w:bookmarkStart w:id="0" w:name="_GoBack"/>
       <w:bookmarkEnd w:id="0"/>
+    </w:p>
+    <w:p>
+      <w:pPr>
+        <w:rPr>
+          <w:b/>
+        </w:rPr>
+      </w:pPr>
+    </w:p>
+    <w:p>
+      <w:pPr>
+        <w:rPr>
+          <w:b/>
+        </w:rPr>
+      </w:pPr>
+      <w:r>
+        <w:rPr>
+          <w:b/>
+        </w:rPr>
+        <w:t>Vägen till demokrati</w:t>
+      </w:r>
+    </w:p>
+    <w:p>
+      <w:pPr>
+        <w:rPr>
+          <w:b/>
+        </w:rPr>
+      </w:pPr>
+      <w:proofErr w:type="gramStart"/>
+      <w:r>
+        <w:rPr>
+          <w:b/>
+        </w:rPr>
+        <w:t>Diagram ?</w:t>
+      </w:r>
+      <w:proofErr w:type="gramEnd"/>
+      <w:r>
+        <w:rPr>
+          <w:b/>
+        </w:rPr>
+        <w:t xml:space="preserve"> – Valdeltagande baserat på vistelsetid</w:t>
+      </w:r>
+    </w:p>
+    <w:p>
+      <w:pPr>
+        <w:pStyle w:val="Liststycke"/>
+        <w:numPr>
+          <w:ilvl w:val="0"/>
+          <w:numId w:val="1"/>
+        </w:numPr>
+      </w:pPr>
+      <w:r>
+        <w:t>Finns ett diagram för respektive val</w:t>
+      </w:r>
     </w:p>
     <w:p/>
     <w:p>

</xml_diff>

<commit_message>
Nytt diagram trångboddhet samt ändring av diagram 30
</commit_message>
<xml_diff>
--- a/Diagramlista Integrationsrapporten.docx
+++ b/Diagramlista Integrationsrapporten.docx
@@ -527,16 +527,7 @@
           <w:sz w:val="20"/>
           <w:szCs w:val="20"/>
         </w:rPr>
-        <w:t xml:space="preserve"> </w:t>
-      </w:r>
-      <w:r>
-        <w:rPr>
-          <w:rFonts w:ascii="Segoe UI" w:hAnsi="Segoe UI" w:cs="Segoe UI"/>
-          <w:color w:val="000000"/>
-          <w:sz w:val="20"/>
-          <w:szCs w:val="20"/>
-        </w:rPr>
-        <w:t>15</w:t>
+        <w:t xml:space="preserve"> 15</w:t>
       </w:r>
       <w:r>
         <w:rPr>
@@ -1183,47 +1174,7 @@
           <w:color w:val="FF0000"/>
           <w:u w:val="single"/>
         </w:rPr>
-        <w:t xml:space="preserve">personer i hushåll med låg ekonomisk standard (inkomst &lt;60 procent av medianen) efter </w:t>
-      </w:r>
-      <w:r>
-        <w:rPr>
-          <w:b/>
-          <w:color w:val="FF0000"/>
-          <w:u w:val="single"/>
-        </w:rPr>
-        <w:t>inrikes/utrikes födda</w:t>
-      </w:r>
-      <w:r>
-        <w:rPr>
-          <w:b/>
-          <w:color w:val="FF0000"/>
-          <w:u w:val="single"/>
-        </w:rPr>
-        <w:t xml:space="preserve"> samt sysselsättningsstatus, ålder 20-64 år, </w:t>
-      </w:r>
-      <w:r>
-        <w:rPr>
-          <w:b/>
-          <w:color w:val="FF0000"/>
-          <w:u w:val="single"/>
-        </w:rPr>
-        <w:t xml:space="preserve">2017 och </w:t>
-      </w:r>
-      <w:r>
-        <w:rPr>
-          <w:b/>
-          <w:color w:val="FF0000"/>
-          <w:u w:val="single"/>
-        </w:rPr>
-        <w:t>2023</w:t>
-      </w:r>
-      <w:r>
-        <w:rPr>
-          <w:b/>
-          <w:color w:val="FF0000"/>
-          <w:u w:val="single"/>
-        </w:rPr>
-        <w:t xml:space="preserve"> </w:t>
+        <w:t xml:space="preserve">personer i hushåll med låg ekonomisk standard (inkomst &lt;60 procent av medianen) efter inrikes/utrikes födda samt sysselsättningsstatus, ålder 20-64 år, 2017 och 2023 </w:t>
       </w:r>
       <w:r>
         <w:rPr>
@@ -1429,9 +1380,59 @@
           <w:ilvl w:val="0"/>
           <w:numId w:val="1"/>
         </w:numPr>
-      </w:pPr>
-      <w:r>
-        <w:t>Klart! Summerar dock inte riktigt till 100 procent. Ett alternativ är att kalla det som fattas till 100 för okänd.</w:t>
+        <w:rPr>
+          <w:b/>
+        </w:rPr>
+      </w:pPr>
+      <w:r>
+        <w:t xml:space="preserve">Klart! </w:t>
+      </w:r>
+      <w:bookmarkStart w:id="0" w:name="_GoBack"/>
+      <w:bookmarkEnd w:id="0"/>
+    </w:p>
+    <w:p>
+      <w:pPr>
+        <w:rPr>
+          <w:b/>
+        </w:rPr>
+      </w:pPr>
+      <w:r>
+        <w:rPr>
+          <w:b/>
+        </w:rPr>
+        <w:t xml:space="preserve">Diagram 31 </w:t>
+      </w:r>
+      <w:r>
+        <w:rPr>
+          <w:b/>
+        </w:rPr>
+        <w:t>–</w:t>
+      </w:r>
+      <w:r>
+        <w:rPr>
+          <w:b/>
+        </w:rPr>
+        <w:t xml:space="preserve"> </w:t>
+      </w:r>
+      <w:r>
+        <w:rPr>
+          <w:b/>
+        </w:rPr>
+        <w:t xml:space="preserve">Antal trångbodda och </w:t>
+      </w:r>
+      <w:proofErr w:type="gramStart"/>
+      <w:r>
+        <w:rPr>
+          <w:b/>
+        </w:rPr>
+        <w:t>ej</w:t>
+      </w:r>
+      <w:proofErr w:type="gramEnd"/>
+      <w:r>
+        <w:rPr>
+          <w:b/>
+        </w:rPr>
+        <w:t xml:space="preserve"> trångbodda hushåll i Dalarna år 2018 och år 2023/2024 (senaste tillgängliga år) uppdelat på inrikes och utrikes födda</w:t>
       </w:r>
     </w:p>
     <w:p>
@@ -1441,81 +1442,9 @@
           <w:ilvl w:val="0"/>
           <w:numId w:val="1"/>
         </w:numPr>
-        <w:rPr>
-          <w:color w:val="FF0000"/>
-        </w:rPr>
-      </w:pPr>
-      <w:r>
-        <w:rPr>
-          <w:color w:val="FF0000"/>
-        </w:rPr>
-        <w:t>Lägg till okänd för att få summering till 100 procent</w:t>
-      </w:r>
-    </w:p>
-    <w:p>
-      <w:pPr>
-        <w:rPr>
-          <w:b/>
-        </w:rPr>
-      </w:pPr>
-    </w:p>
-    <w:p>
-      <w:pPr>
-        <w:rPr>
-          <w:b/>
-          <w:color w:val="FF0000"/>
-        </w:rPr>
-      </w:pPr>
-      <w:r>
-        <w:rPr>
-          <w:b/>
-          <w:color w:val="FF0000"/>
-        </w:rPr>
-        <w:t>Diagram 31</w:t>
-      </w:r>
-      <w:r>
-        <w:rPr>
-          <w:b/>
-          <w:color w:val="FF0000"/>
-        </w:rPr>
-        <w:t xml:space="preserve"> </w:t>
-      </w:r>
-      <w:r>
-        <w:rPr>
-          <w:b/>
-          <w:color w:val="FF0000"/>
-        </w:rPr>
-        <w:t>–</w:t>
-      </w:r>
-      <w:r>
-        <w:rPr>
-          <w:b/>
-          <w:color w:val="FF0000"/>
-        </w:rPr>
-        <w:t xml:space="preserve"> </w:t>
-      </w:r>
-      <w:r>
-        <w:rPr>
-          <w:b/>
-          <w:color w:val="FF0000"/>
-        </w:rPr>
-        <w:t xml:space="preserve">Antal trångbodda och </w:t>
-      </w:r>
-      <w:proofErr w:type="gramStart"/>
-      <w:r>
-        <w:rPr>
-          <w:b/>
-          <w:color w:val="FF0000"/>
-        </w:rPr>
-        <w:t>ej</w:t>
-      </w:r>
-      <w:proofErr w:type="gramEnd"/>
-      <w:r>
-        <w:rPr>
-          <w:b/>
-          <w:color w:val="FF0000"/>
-        </w:rPr>
-        <w:t xml:space="preserve"> trångbodda hushåll i Dalarna år 2018 och år 2023/2024 (senaste tillgängliga år) uppdelat på inrikes och utrikes födda</w:t>
+      </w:pPr>
+      <w:r>
+        <w:t>Klart</w:t>
       </w:r>
     </w:p>
     <w:p>
@@ -1541,10 +1470,7 @@
         <w:t xml:space="preserve"> bland utrikes födda</w:t>
       </w:r>
     </w:p>
-    <w:p>
-      <w:bookmarkStart w:id="0" w:name="_GoBack"/>
-      <w:bookmarkEnd w:id="0"/>
-    </w:p>
+    <w:p/>
     <w:p>
       <w:pPr>
         <w:rPr>

</xml_diff>

<commit_message>
Ytterligare diagram tillagda i önskelistan.
</commit_message>
<xml_diff>
--- a/Diagramlista Integrationsrapporten.docx
+++ b/Diagramlista Integrationsrapporten.docx
@@ -1387,8 +1387,6 @@
       <w:r>
         <w:t xml:space="preserve">Klart! </w:t>
       </w:r>
-      <w:bookmarkStart w:id="0" w:name="_GoBack"/>
-      <w:bookmarkEnd w:id="0"/>
     </w:p>
     <w:p>
       <w:pPr>
@@ -1455,6 +1453,160 @@
       </w:pPr>
     </w:p>
     <w:p>
+      <w:pPr>
+        <w:rPr>
+          <w:color w:val="FF0000"/>
+        </w:rPr>
+      </w:pPr>
+      <w:r>
+        <w:rPr>
+          <w:b/>
+          <w:color w:val="FF0000"/>
+        </w:rPr>
+        <w:t>Diagram 32</w:t>
+      </w:r>
+      <w:r>
+        <w:rPr>
+          <w:b/>
+          <w:color w:val="FF0000"/>
+        </w:rPr>
+        <w:t xml:space="preserve"> – </w:t>
+      </w:r>
+      <w:r>
+        <w:rPr>
+          <w:b/>
+          <w:color w:val="FF0000"/>
+        </w:rPr>
+        <w:t>T</w:t>
+      </w:r>
+      <w:r>
+        <w:rPr>
+          <w:b/>
+          <w:color w:val="FF0000"/>
+        </w:rPr>
+        <w:t xml:space="preserve">rångbodda </w:t>
+      </w:r>
+      <w:r>
+        <w:rPr>
+          <w:b/>
+          <w:color w:val="FF0000"/>
+        </w:rPr>
+        <w:t>lägenhets</w:t>
+      </w:r>
+      <w:r>
+        <w:rPr>
+          <w:b/>
+          <w:color w:val="FF0000"/>
+        </w:rPr>
+        <w:t xml:space="preserve">hushåll i Dalarna år 2018 och år 2023/2024 (senaste tillgängliga år) </w:t>
+      </w:r>
+      <w:r>
+        <w:rPr>
+          <w:b/>
+          <w:color w:val="FF0000"/>
+        </w:rPr>
+        <w:t xml:space="preserve">utifrån </w:t>
+      </w:r>
+      <w:r>
+        <w:rPr>
+          <w:b/>
+          <w:color w:val="FF0000"/>
+        </w:rPr>
+        <w:t>utrikes födda</w:t>
+      </w:r>
+      <w:r>
+        <w:rPr>
+          <w:b/>
+          <w:color w:val="FF0000"/>
+        </w:rPr>
+        <w:t xml:space="preserve"> och vistelsetid (samma indelning som diagram 30) i Sverige jämfört med i</w:t>
+      </w:r>
+      <w:r>
+        <w:rPr>
+          <w:b/>
+          <w:color w:val="FF0000"/>
+        </w:rPr>
+        <w:t>nrikes</w:t>
+      </w:r>
+      <w:r>
+        <w:rPr>
+          <w:b/>
+          <w:color w:val="FF0000"/>
+        </w:rPr>
+        <w:t xml:space="preserve"> födda</w:t>
+      </w:r>
+    </w:p>
+    <w:p/>
+    <w:p>
+      <w:pPr>
+        <w:rPr>
+          <w:color w:val="FF0000"/>
+        </w:rPr>
+      </w:pPr>
+      <w:r>
+        <w:rPr>
+          <w:b/>
+          <w:color w:val="FF0000"/>
+        </w:rPr>
+        <w:t>Diagram 33</w:t>
+      </w:r>
+      <w:r>
+        <w:rPr>
+          <w:b/>
+          <w:color w:val="FF0000"/>
+        </w:rPr>
+        <w:t xml:space="preserve"> – Trångbodda lägenhetshushåll i Dalarna år 2018 och år 2023/2024 (senaste tillgängliga år)</w:t>
+      </w:r>
+      <w:r>
+        <w:rPr>
+          <w:b/>
+          <w:color w:val="FF0000"/>
+        </w:rPr>
+        <w:t xml:space="preserve"> per kommun</w:t>
+      </w:r>
+      <w:r>
+        <w:rPr>
+          <w:b/>
+          <w:color w:val="FF0000"/>
+        </w:rPr>
+        <w:t xml:space="preserve"> utifrån utrikes födda och vistelsetid (samma indelning som diagram 30) i Sverige jämfört med inrikes födda</w:t>
+      </w:r>
+      <w:r>
+        <w:rPr>
+          <w:b/>
+          <w:color w:val="FF0000"/>
+        </w:rPr>
+        <w:t xml:space="preserve"> – </w:t>
+      </w:r>
+      <w:r>
+        <w:rPr>
+          <w:color w:val="FF0000"/>
+        </w:rPr>
+        <w:t xml:space="preserve">justera från flerbostadshus till </w:t>
+      </w:r>
+      <w:r>
+        <w:rPr>
+          <w:color w:val="FF0000"/>
+        </w:rPr>
+        <w:t>lägenhetshushåll</w:t>
+      </w:r>
+      <w:r>
+        <w:rPr>
+          <w:color w:val="FF0000"/>
+        </w:rPr>
+        <w:t xml:space="preserve"> (samma som diagram 32) om möjligt</w:t>
+      </w:r>
+      <w:r>
+        <w:rPr>
+          <w:color w:val="FF0000"/>
+        </w:rPr>
+        <w:t>, tre kategorier: utrikes födda med vistelsetid 0-9 år samt 10- år och inrikes födda</w:t>
+      </w:r>
+    </w:p>
+    <w:p/>
+    <w:p>
+      <w:bookmarkStart w:id="0" w:name="_GoBack"/>
+      <w:bookmarkEnd w:id="0"/>
       <w:proofErr w:type="spellStart"/>
       <w:r>
         <w:rPr>

</xml_diff>

<commit_message>
Ytterligare kompletteringar kring diagram i avsnittet om flyttmönster.
</commit_message>
<xml_diff>
--- a/Diagramlista Integrationsrapporten.docx
+++ b/Diagramlista Integrationsrapporten.docx
@@ -1463,7 +1463,43 @@
           <w:b/>
           <w:color w:val="FF0000"/>
         </w:rPr>
-        <w:t>Diagram 32</w:t>
+        <w:t>Diagram 32 – Trångbodda lägenhetshushåll i Dalarna år 2018 och år 2023/2024 (senaste tillgängliga år) utifrån utrikes födda och vistelsetid (samma indelning som diagram 30) i Sverige jämfört med inrikes födda</w:t>
+      </w:r>
+    </w:p>
+    <w:p/>
+    <w:p>
+      <w:pPr>
+        <w:rPr>
+          <w:color w:val="FF0000"/>
+        </w:rPr>
+      </w:pPr>
+      <w:r>
+        <w:rPr>
+          <w:b/>
+          <w:color w:val="FF0000"/>
+        </w:rPr>
+        <w:t>Diagram 33</w:t>
+      </w:r>
+      <w:r>
+        <w:rPr>
+          <w:b/>
+          <w:color w:val="FF0000"/>
+        </w:rPr>
+        <w:t xml:space="preserve"> – Trångbodda lägenhetshushåll i Dalarna år 2018 och år 2023/2024 (senaste tillgängliga år)</w:t>
+      </w:r>
+      <w:r>
+        <w:rPr>
+          <w:b/>
+          <w:color w:val="FF0000"/>
+        </w:rPr>
+        <w:t xml:space="preserve"> per kommun</w:t>
+      </w:r>
+      <w:r>
+        <w:rPr>
+          <w:b/>
+          <w:color w:val="FF0000"/>
+        </w:rPr>
+        <w:t xml:space="preserve"> utifrån utrikes födda och vistelsetid (samma indelning som diagram 30) i Sverige jämfört med inrikes födda</w:t>
       </w:r>
       <w:r>
         <w:rPr>
@@ -1474,155 +1510,102 @@
       </w:r>
       <w:r>
         <w:rPr>
-          <w:b/>
-          <w:color w:val="FF0000"/>
-        </w:rPr>
-        <w:t>T</w:t>
-      </w:r>
-      <w:r>
-        <w:rPr>
-          <w:b/>
-          <w:color w:val="FF0000"/>
-        </w:rPr>
-        <w:t xml:space="preserve">rångbodda </w:t>
-      </w:r>
-      <w:r>
-        <w:rPr>
-          <w:b/>
-          <w:color w:val="FF0000"/>
-        </w:rPr>
-        <w:t>lägenhets</w:t>
-      </w:r>
-      <w:r>
-        <w:rPr>
-          <w:b/>
-          <w:color w:val="FF0000"/>
-        </w:rPr>
-        <w:t xml:space="preserve">hushåll i Dalarna år 2018 och år 2023/2024 (senaste tillgängliga år) </w:t>
-      </w:r>
-      <w:r>
-        <w:rPr>
-          <w:b/>
-          <w:color w:val="FF0000"/>
-        </w:rPr>
-        <w:t xml:space="preserve">utifrån </w:t>
-      </w:r>
-      <w:r>
-        <w:rPr>
-          <w:b/>
-          <w:color w:val="FF0000"/>
-        </w:rPr>
-        <w:t>utrikes födda</w:t>
-      </w:r>
-      <w:r>
-        <w:rPr>
-          <w:b/>
-          <w:color w:val="FF0000"/>
-        </w:rPr>
-        <w:t xml:space="preserve"> och vistelsetid (samma indelning som diagram 30) i Sverige jämfört med i</w:t>
-      </w:r>
-      <w:r>
-        <w:rPr>
-          <w:b/>
-          <w:color w:val="FF0000"/>
-        </w:rPr>
-        <w:t>nrikes</w:t>
-      </w:r>
-      <w:r>
-        <w:rPr>
-          <w:b/>
-          <w:color w:val="FF0000"/>
-        </w:rPr>
-        <w:t xml:space="preserve"> födda</w:t>
+          <w:color w:val="FF0000"/>
+        </w:rPr>
+        <w:t>justera från flerbostadshus till lägenhetshushåll (samma som diagram 32) om möjligt</w:t>
+      </w:r>
+      <w:r>
+        <w:rPr>
+          <w:color w:val="FF0000"/>
+        </w:rPr>
+        <w:t>, tre kategorier: utrikes födda med vistelsetid 0-9 år samt 10- år och inrikes födda</w:t>
       </w:r>
     </w:p>
     <w:p/>
     <w:p>
-      <w:pPr>
-        <w:rPr>
-          <w:color w:val="FF0000"/>
-        </w:rPr>
-      </w:pPr>
-      <w:r>
-        <w:rPr>
-          <w:b/>
-          <w:color w:val="FF0000"/>
-        </w:rPr>
-        <w:t>Diagram 33</w:t>
-      </w:r>
-      <w:r>
-        <w:rPr>
-          <w:b/>
-          <w:color w:val="FF0000"/>
-        </w:rPr>
-        <w:t xml:space="preserve"> – Trångbodda lägenhetshushåll i Dalarna år 2018 och år 2023/2024 (senaste tillgängliga år)</w:t>
-      </w:r>
-      <w:r>
-        <w:rPr>
-          <w:b/>
-          <w:color w:val="FF0000"/>
-        </w:rPr>
-        <w:t xml:space="preserve"> per kommun</w:t>
-      </w:r>
-      <w:r>
-        <w:rPr>
-          <w:b/>
-          <w:color w:val="FF0000"/>
-        </w:rPr>
-        <w:t xml:space="preserve"> utifrån utrikes födda och vistelsetid (samma indelning som diagram 30) i Sverige jämfört med inrikes födda</w:t>
-      </w:r>
-      <w:r>
-        <w:rPr>
-          <w:b/>
-          <w:color w:val="FF0000"/>
-        </w:rPr>
-        <w:t xml:space="preserve"> – </w:t>
-      </w:r>
-      <w:r>
-        <w:rPr>
-          <w:color w:val="FF0000"/>
-        </w:rPr>
-        <w:t xml:space="preserve">justera från flerbostadshus till </w:t>
-      </w:r>
-      <w:r>
-        <w:rPr>
-          <w:color w:val="FF0000"/>
-        </w:rPr>
-        <w:t>lägenhetshushåll</w:t>
-      </w:r>
-      <w:r>
-        <w:rPr>
-          <w:color w:val="FF0000"/>
-        </w:rPr>
-        <w:t xml:space="preserve"> (samma som diagram 32) om möjligt</w:t>
-      </w:r>
-      <w:r>
-        <w:rPr>
-          <w:color w:val="FF0000"/>
-        </w:rPr>
-        <w:t>, tre kategorier: utrikes födda med vistelsetid 0-9 år samt 10- år och inrikes födda</w:t>
-      </w:r>
-    </w:p>
-    <w:p/>
-    <w:p>
+      <w:proofErr w:type="spellStart"/>
+      <w:r>
+        <w:rPr>
+          <w:b/>
+        </w:rPr>
+        <w:t>Flyttmönster</w:t>
+      </w:r>
+      <w:proofErr w:type="spellEnd"/>
+      <w:r>
+        <w:rPr>
+          <w:b/>
+        </w:rPr>
+        <w:t xml:space="preserve"> bland utrikes födda</w:t>
+      </w:r>
+    </w:p>
+    <w:p>
+      <w:pPr>
+        <w:rPr>
+          <w:color w:val="FF0000"/>
+        </w:rPr>
+      </w:pPr>
+      <w:r>
+        <w:rPr>
+          <w:color w:val="FF0000"/>
+        </w:rPr>
+        <w:t>Vi sku</w:t>
+      </w:r>
+      <w:r>
+        <w:rPr>
+          <w:color w:val="FF0000"/>
+        </w:rPr>
+        <w:t xml:space="preserve">lle kunna utgå från de diagram som vi har i befolkningsrapporten, men med anpassning till inrikes och utrikes födda, vistelsetid, åldersgrupper och kön. </w:t>
+      </w:r>
+    </w:p>
+    <w:p>
+      <w:pPr>
+        <w:rPr>
+          <w:color w:val="FF0000"/>
+        </w:rPr>
+      </w:pPr>
+      <w:r>
+        <w:rPr>
+          <w:color w:val="FF0000"/>
+        </w:rPr>
+        <w:t xml:space="preserve">Vi har i avsnitt </w:t>
+      </w:r>
+      <w:proofErr w:type="gramStart"/>
+      <w:r>
+        <w:rPr>
+          <w:color w:val="FF0000"/>
+        </w:rPr>
+        <w:t>3.1-3.3</w:t>
+      </w:r>
+      <w:proofErr w:type="gramEnd"/>
+      <w:r>
+        <w:rPr>
+          <w:color w:val="FF0000"/>
+        </w:rPr>
+        <w:t xml:space="preserve"> i befolkningsrapporten diagram för inrikes flyttnetto, invandringsnetto och totalt flyttnetto. Dessutom finns en fördjupning kring bakgrund i 3.5.</w:t>
+      </w:r>
+    </w:p>
+    <w:p>
+      <w:pPr>
+        <w:rPr>
+          <w:color w:val="FF0000"/>
+        </w:rPr>
+      </w:pPr>
+      <w:r>
+        <w:rPr>
+          <w:color w:val="FF0000"/>
+        </w:rPr>
+        <w:t>Kan vi titta på hur omflyttningar sker per år de senaste 10 åren, vilka flyttade in, vid vilket år och om och när de flyttade från länet?</w:t>
+      </w:r>
+    </w:p>
+    <w:p>
+      <w:pPr>
+        <w:rPr>
+          <w:color w:val="FF0000"/>
+        </w:rPr>
+      </w:pPr>
       <w:bookmarkStart w:id="0" w:name="_GoBack"/>
       <w:bookmarkEnd w:id="0"/>
-      <w:proofErr w:type="spellStart"/>
-      <w:r>
-        <w:rPr>
-          <w:b/>
-        </w:rPr>
-        <w:t>Flyttmönster</w:t>
-      </w:r>
-      <w:proofErr w:type="spellEnd"/>
-      <w:r>
-        <w:rPr>
-          <w:b/>
-        </w:rPr>
-        <w:t xml:space="preserve"> bland utrikes födda</w:t>
-      </w:r>
-    </w:p>
-    <w:p/>
+    </w:p>
     <w:p>
       <w:pPr>
         <w:rPr>
@@ -1677,21 +1660,6 @@
       </w:r>
     </w:p>
     <w:p/>
-    <w:p>
-      <w:pPr>
-        <w:rPr>
-          <w:b/>
-          <w:u w:val="single"/>
-        </w:rPr>
-      </w:pPr>
-    </w:p>
-    <w:p>
-      <w:pPr>
-        <w:rPr>
-          <w:b/>
-        </w:rPr>
-      </w:pPr>
-    </w:p>
     <w:sectPr>
       <w:pgSz w:w="11906" w:h="16838"/>
       <w:pgMar w:top="1417" w:right="1417" w:bottom="1417" w:left="1417" w:header="708" w:footer="708" w:gutter="0"/>

</xml_diff>

<commit_message>
Diverse uppdateringar av text
</commit_message>
<xml_diff>
--- a/Diagramlista Integrationsrapporten.docx
+++ b/Diagramlista Integrationsrapporten.docx
@@ -419,8 +419,6 @@
       <w:r>
         <w:t>Klar, dock 2025 - 2040</w:t>
       </w:r>
-      <w:bookmarkStart w:id="0" w:name="_GoBack"/>
-      <w:bookmarkEnd w:id="0"/>
     </w:p>
     <w:p/>
     <w:p>
@@ -1169,15 +1167,9 @@
       </w:r>
     </w:p>
     <w:p>
-      <w:pPr>
-        <w:rPr>
-          <w:color w:val="FF0000"/>
-        </w:rPr>
-      </w:pPr>
-      <w:r>
-        <w:rPr>
-          <w:b/>
-          <w:color w:val="FF0000"/>
+      <w:r>
+        <w:rPr>
+          <w:b/>
           <w:u w:val="single"/>
         </w:rPr>
         <w:t xml:space="preserve">Andel </w:t>
@@ -1185,82 +1177,24 @@
       <w:r>
         <w:rPr>
           <w:b/>
-          <w:color w:val="FF0000"/>
           <w:u w:val="single"/>
         </w:rPr>
         <w:t xml:space="preserve">personer i hushåll med låg ekonomisk standard (inkomst &lt;60 procent av medianen) efter inrikes/utrikes födda samt sysselsättningsstatus, ålder 20-64 år, 2017 och 2023 </w:t>
       </w:r>
       <w:r>
-        <w:rPr>
-          <w:color w:val="FF0000"/>
-        </w:rPr>
         <w:t>– hämta in diagram 36 från NMS-analysen, men bara för Dalarna.</w:t>
       </w:r>
       <w:r>
-        <w:rPr>
-          <w:color w:val="FF0000"/>
-        </w:rPr>
         <w:t xml:space="preserve"> Samtliga, förvärvsarbetande och icke förvärvsarbetande, uppdelat på </w:t>
       </w:r>
       <w:r>
-        <w:rPr>
-          <w:color w:val="FF0000"/>
-        </w:rPr>
         <w:t xml:space="preserve">inrikes och utrikes födda, </w:t>
       </w:r>
       <w:r>
-        <w:rPr>
-          <w:color w:val="FF0000"/>
-        </w:rPr>
         <w:t xml:space="preserve">vid </w:t>
       </w:r>
       <w:r>
-        <w:rPr>
-          <w:color w:val="FF0000"/>
-        </w:rPr>
         <w:t>år 2017 och 2023</w:t>
-      </w:r>
-    </w:p>
-    <w:p>
-      <w:pPr>
-        <w:rPr>
-          <w:b/>
-          <w:color w:val="FF0000"/>
-          <w:u w:val="single"/>
-        </w:rPr>
-      </w:pPr>
-    </w:p>
-    <w:p/>
-    <w:p>
-      <w:pPr>
-        <w:rPr>
-          <w:b/>
-        </w:rPr>
-      </w:pPr>
-      <w:r>
-        <w:rPr>
-          <w:b/>
-        </w:rPr>
-        <w:t>Vägen till (språk) och utbildning</w:t>
-      </w:r>
-    </w:p>
-    <w:p>
-      <w:pPr>
-        <w:rPr>
-          <w:b/>
-        </w:rPr>
-      </w:pPr>
-      <w:r>
-        <w:rPr>
-          <w:b/>
-        </w:rPr>
-        <w:t xml:space="preserve">Diagram 26 - Dalarnas gymnasiebehörighet, kvinnor och män, inrikes </w:t>
-      </w:r>
-      <w:r>
-        <w:rPr>
-          <w:b/>
-        </w:rPr>
-        <w:t>och utrikes födda 2018 och 2023</w:t>
       </w:r>
     </w:p>
     <w:p>
@@ -1272,27 +1206,52 @@
         </w:numPr>
       </w:pPr>
       <w:r>
+        <w:t>Klart, har lagt det direkt efter genomsnittlig måndadsinkomst</w:t>
+      </w:r>
+      <w:bookmarkStart w:id="0" w:name="_GoBack"/>
+      <w:bookmarkEnd w:id="0"/>
+    </w:p>
+    <w:p>
+      <w:pPr>
+        <w:rPr>
+          <w:b/>
+          <w:color w:val="FF0000"/>
+          <w:u w:val="single"/>
+        </w:rPr>
+      </w:pPr>
+    </w:p>
+    <w:p/>
+    <w:p>
+      <w:pPr>
+        <w:rPr>
+          <w:b/>
+        </w:rPr>
+      </w:pPr>
+      <w:r>
+        <w:rPr>
+          <w:b/>
+        </w:rPr>
+        <w:t>Vägen till (språk) och utbildning</w:t>
+      </w:r>
+    </w:p>
+    <w:p>
+      <w:pPr>
+        <w:rPr>
+          <w:b/>
+        </w:rPr>
+      </w:pPr>
+      <w:r>
+        <w:rPr>
+          <w:b/>
+        </w:rPr>
         <w:lastRenderedPageBreak/>
-        <w:t>Klart</w:t>
-      </w:r>
-    </w:p>
-    <w:p>
-      <w:pPr>
-        <w:rPr>
-          <w:b/>
-        </w:rPr>
-      </w:pPr>
-      <w:r>
-        <w:rPr>
-          <w:b/>
-        </w:rPr>
-        <w:t xml:space="preserve">Diagram 27 - </w:t>
-      </w:r>
-      <w:r>
-        <w:rPr>
-          <w:b/>
-        </w:rPr>
-        <w:t>Vistelsetid och betyg/behörigheter i skola och till gymnasium/högskola</w:t>
+        <w:t xml:space="preserve">Diagram 26 - Dalarnas gymnasiebehörighet, kvinnor och män, inrikes </w:t>
+      </w:r>
+      <w:r>
+        <w:rPr>
+          <w:b/>
+        </w:rPr>
+        <w:t>och utrikes födda 2018 och 2023</w:t>
       </w:r>
     </w:p>
     <w:p>
@@ -1313,19 +1272,17 @@
           <w:b/>
         </w:rPr>
       </w:pPr>
-      <w:proofErr w:type="spellStart"/>
-      <w:r>
-        <w:rPr>
-          <w:b/>
-        </w:rPr>
-        <w:t>Ev</w:t>
-      </w:r>
-      <w:proofErr w:type="spellEnd"/>
-      <w:r>
-        <w:rPr>
-          <w:b/>
-        </w:rPr>
-        <w:t xml:space="preserve"> diagram 29 - behörighet till högskola</w:t>
+      <w:r>
+        <w:rPr>
+          <w:b/>
+        </w:rPr>
+        <w:t xml:space="preserve">Diagram 27 - </w:t>
+      </w:r>
+      <w:r>
+        <w:rPr>
+          <w:b/>
+        </w:rPr>
+        <w:t>Vistelsetid och betyg/behörigheter i skola och till gymnasium/högskola</w:t>
       </w:r>
     </w:p>
     <w:p>
@@ -1337,54 +1294,28 @@
         </w:numPr>
       </w:pPr>
       <w:r>
-        <w:t xml:space="preserve">Klart, dock </w:t>
-      </w:r>
-      <w:proofErr w:type="gramStart"/>
-      <w:r>
-        <w:t>ej</w:t>
-      </w:r>
-      <w:proofErr w:type="gramEnd"/>
-      <w:r>
-        <w:t xml:space="preserve"> vid 19-års ålder som vid tidigare analys</w:t>
-      </w:r>
-    </w:p>
-    <w:p>
-      <w:pPr>
-        <w:rPr>
-          <w:b/>
-        </w:rPr>
-      </w:pPr>
-    </w:p>
-    <w:p>
-      <w:pPr>
-        <w:rPr>
-          <w:b/>
-        </w:rPr>
-      </w:pPr>
-      <w:r>
-        <w:rPr>
-          <w:b/>
-        </w:rPr>
-        <w:t xml:space="preserve">Vägen till </w:t>
-      </w:r>
-      <w:r>
-        <w:rPr>
-          <w:b/>
-        </w:rPr>
-        <w:t>bostad</w:t>
-      </w:r>
-    </w:p>
-    <w:p>
-      <w:pPr>
-        <w:rPr>
-          <w:b/>
-        </w:rPr>
-      </w:pPr>
-      <w:r>
-        <w:rPr>
-          <w:b/>
-        </w:rPr>
-        <w:t>Diagram 30 - Boende per Upplåtelseform efter vistelsetid</w:t>
+        <w:t>Klart</w:t>
+      </w:r>
+    </w:p>
+    <w:p>
+      <w:pPr>
+        <w:rPr>
+          <w:b/>
+        </w:rPr>
+      </w:pPr>
+      <w:proofErr w:type="spellStart"/>
+      <w:r>
+        <w:rPr>
+          <w:b/>
+        </w:rPr>
+        <w:t>Ev</w:t>
+      </w:r>
+      <w:proofErr w:type="spellEnd"/>
+      <w:r>
+        <w:rPr>
+          <w:b/>
+        </w:rPr>
+        <w:t xml:space="preserve"> diagram 29 - behörighet till högskola</w:t>
       </w:r>
     </w:p>
     <w:p>
@@ -1394,57 +1325,56 @@
           <w:ilvl w:val="0"/>
           <w:numId w:val="1"/>
         </w:numPr>
-        <w:rPr>
-          <w:b/>
-        </w:rPr>
-      </w:pPr>
-      <w:r>
-        <w:t xml:space="preserve">Klart! </w:t>
-      </w:r>
-    </w:p>
-    <w:p>
-      <w:pPr>
-        <w:rPr>
-          <w:b/>
-        </w:rPr>
-      </w:pPr>
-      <w:r>
-        <w:rPr>
-          <w:b/>
-        </w:rPr>
-        <w:t xml:space="preserve">Diagram 31 </w:t>
-      </w:r>
-      <w:r>
-        <w:rPr>
-          <w:b/>
-        </w:rPr>
-        <w:t>–</w:t>
-      </w:r>
-      <w:r>
-        <w:rPr>
-          <w:b/>
-        </w:rPr>
-        <w:t xml:space="preserve"> </w:t>
-      </w:r>
-      <w:r>
-        <w:rPr>
-          <w:b/>
-        </w:rPr>
-        <w:t xml:space="preserve">Antal trångbodda och </w:t>
+      </w:pPr>
+      <w:r>
+        <w:t xml:space="preserve">Klart, dock </w:t>
       </w:r>
       <w:proofErr w:type="gramStart"/>
       <w:r>
-        <w:rPr>
-          <w:b/>
-        </w:rPr>
         <w:t>ej</w:t>
       </w:r>
       <w:proofErr w:type="gramEnd"/>
       <w:r>
-        <w:rPr>
-          <w:b/>
-        </w:rPr>
-        <w:t xml:space="preserve"> trångbodda hushåll i Dalarna år 2018 och år 2023/2024 (senaste tillgängliga år) uppdelat på inrikes och utrikes födda</w:t>
+        <w:t xml:space="preserve"> vid 19-års ålder som vid tidigare analys</w:t>
+      </w:r>
+    </w:p>
+    <w:p>
+      <w:pPr>
+        <w:rPr>
+          <w:b/>
+        </w:rPr>
+      </w:pPr>
+    </w:p>
+    <w:p>
+      <w:pPr>
+        <w:rPr>
+          <w:b/>
+        </w:rPr>
+      </w:pPr>
+      <w:r>
+        <w:rPr>
+          <w:b/>
+        </w:rPr>
+        <w:t xml:space="preserve">Vägen till </w:t>
+      </w:r>
+      <w:r>
+        <w:rPr>
+          <w:b/>
+        </w:rPr>
+        <w:t>bostad</w:t>
+      </w:r>
+    </w:p>
+    <w:p>
+      <w:pPr>
+        <w:rPr>
+          <w:b/>
+        </w:rPr>
+      </w:pPr>
+      <w:r>
+        <w:rPr>
+          <w:b/>
+        </w:rPr>
+        <w:t>Diagram 30 - Boende per Upplåtelseform efter vistelsetid</w:t>
       </w:r>
     </w:p>
     <w:p>
@@ -1454,209 +1384,57 @@
           <w:ilvl w:val="0"/>
           <w:numId w:val="1"/>
         </w:numPr>
-      </w:pPr>
-      <w:r>
-        <w:t>Klart</w:t>
-      </w:r>
-    </w:p>
-    <w:p>
-      <w:pPr>
-        <w:rPr>
-          <w:b/>
-        </w:rPr>
-      </w:pPr>
-    </w:p>
-    <w:p>
-      <w:pPr>
-        <w:rPr>
-          <w:color w:val="FF0000"/>
-        </w:rPr>
-      </w:pPr>
-      <w:r>
-        <w:rPr>
-          <w:b/>
-          <w:color w:val="FF0000"/>
-        </w:rPr>
-        <w:t>Diagram 32 – Trångbodda lägenhetshushåll i Dalarna år 2018 och år 2023/2024 (senaste tillgängliga år) utifrån utrikes födda och vistelsetid (samma indelning som diagram 30) i Sverige jämfört med inrikes födda</w:t>
-      </w:r>
-    </w:p>
-    <w:p/>
-    <w:p>
-      <w:pPr>
-        <w:rPr>
-          <w:color w:val="FF0000"/>
-        </w:rPr>
-      </w:pPr>
-      <w:r>
-        <w:rPr>
-          <w:b/>
-          <w:color w:val="FF0000"/>
-        </w:rPr>
-        <w:t>Diagram 33</w:t>
-      </w:r>
-      <w:r>
-        <w:rPr>
-          <w:b/>
-          <w:color w:val="FF0000"/>
-        </w:rPr>
-        <w:t xml:space="preserve"> – Trångbodda lägenhetshushåll i Dalarna år 2018 och år 2023/2024 (senaste tillgängliga år)</w:t>
-      </w:r>
-      <w:r>
-        <w:rPr>
-          <w:b/>
-          <w:color w:val="FF0000"/>
-        </w:rPr>
-        <w:t xml:space="preserve"> per kommun</w:t>
-      </w:r>
-      <w:r>
-        <w:rPr>
-          <w:b/>
-          <w:color w:val="FF0000"/>
-        </w:rPr>
-        <w:t xml:space="preserve"> utifrån utrikes födda och vistelsetid (samma indelning som diagram 30) i Sverige jämfört med inrikes födda</w:t>
-      </w:r>
-      <w:r>
-        <w:rPr>
-          <w:b/>
-          <w:color w:val="FF0000"/>
-        </w:rPr>
-        <w:t xml:space="preserve"> – </w:t>
-      </w:r>
-      <w:r>
-        <w:rPr>
-          <w:color w:val="FF0000"/>
-        </w:rPr>
-        <w:t>justera från flerbostadshus till lägenhetshushåll (samma som diagram 32) om möjligt</w:t>
-      </w:r>
-      <w:r>
-        <w:rPr>
-          <w:color w:val="FF0000"/>
-        </w:rPr>
-        <w:t>, tre kategorier: utrikes födda med vistelsetid 0-9 år samt 10- år och inrikes födda</w:t>
-      </w:r>
-    </w:p>
-    <w:p/>
-    <w:p>
-      <w:proofErr w:type="spellStart"/>
-      <w:r>
-        <w:rPr>
-          <w:b/>
-        </w:rPr>
-        <w:t>Flyttmönster</w:t>
-      </w:r>
-      <w:proofErr w:type="spellEnd"/>
-      <w:r>
-        <w:rPr>
-          <w:b/>
-        </w:rPr>
-        <w:t xml:space="preserve"> bland utrikes födda</w:t>
-      </w:r>
-    </w:p>
-    <w:p>
-      <w:pPr>
-        <w:rPr>
-          <w:color w:val="FF0000"/>
-        </w:rPr>
-      </w:pPr>
-      <w:r>
-        <w:rPr>
-          <w:color w:val="FF0000"/>
-        </w:rPr>
-        <w:t>Vi sku</w:t>
-      </w:r>
-      <w:r>
-        <w:rPr>
-          <w:color w:val="FF0000"/>
-        </w:rPr>
-        <w:t xml:space="preserve">lle kunna utgå från de diagram som vi har i befolkningsrapporten, men med anpassning till inrikes och utrikes födda, vistelsetid, åldersgrupper och kön. </w:t>
-      </w:r>
-    </w:p>
-    <w:p>
-      <w:pPr>
-        <w:rPr>
-          <w:color w:val="FF0000"/>
-        </w:rPr>
-      </w:pPr>
-      <w:r>
-        <w:rPr>
-          <w:color w:val="FF0000"/>
-        </w:rPr>
-        <w:t xml:space="preserve">Vi har i avsnitt </w:t>
+        <w:rPr>
+          <w:b/>
+        </w:rPr>
+      </w:pPr>
+      <w:r>
+        <w:t xml:space="preserve">Klart! </w:t>
+      </w:r>
+    </w:p>
+    <w:p>
+      <w:pPr>
+        <w:rPr>
+          <w:b/>
+        </w:rPr>
+      </w:pPr>
+      <w:r>
+        <w:rPr>
+          <w:b/>
+        </w:rPr>
+        <w:t xml:space="preserve">Diagram 31 </w:t>
+      </w:r>
+      <w:r>
+        <w:rPr>
+          <w:b/>
+        </w:rPr>
+        <w:t>–</w:t>
+      </w:r>
+      <w:r>
+        <w:rPr>
+          <w:b/>
+        </w:rPr>
+        <w:t xml:space="preserve"> </w:t>
+      </w:r>
+      <w:r>
+        <w:rPr>
+          <w:b/>
+        </w:rPr>
+        <w:t xml:space="preserve">Antal trångbodda och </w:t>
       </w:r>
       <w:proofErr w:type="gramStart"/>
       <w:r>
         <w:rPr>
-          <w:color w:val="FF0000"/>
-        </w:rPr>
-        <w:t>3.1-3.3</w:t>
+          <w:b/>
+        </w:rPr>
+        <w:t>ej</w:t>
       </w:r>
       <w:proofErr w:type="gramEnd"/>
       <w:r>
         <w:rPr>
-          <w:color w:val="FF0000"/>
-        </w:rPr>
-        <w:t xml:space="preserve"> i befolkningsrapporten diagram för inrikes flyttnetto, invandringsnetto och totalt flyttnetto. Dessutom finns en fördjupning kring bakgrund i 3.5.</w:t>
-      </w:r>
-    </w:p>
-    <w:p>
-      <w:pPr>
-        <w:rPr>
-          <w:color w:val="FF0000"/>
-        </w:rPr>
-      </w:pPr>
-      <w:r>
-        <w:rPr>
-          <w:color w:val="FF0000"/>
-        </w:rPr>
-        <w:t>Kan vi titta på hur omflyttningar sker per år de senaste 10 åren, vilka flyttade in, vid vilket år och om och när de flyttade från länet?</w:t>
-      </w:r>
-    </w:p>
-    <w:p>
-      <w:pPr>
-        <w:rPr>
-          <w:color w:val="FF0000"/>
-        </w:rPr>
-      </w:pPr>
-    </w:p>
-    <w:p>
-      <w:pPr>
-        <w:rPr>
-          <w:b/>
-        </w:rPr>
-      </w:pPr>
-    </w:p>
-    <w:p>
-      <w:pPr>
-        <w:rPr>
-          <w:b/>
-        </w:rPr>
-      </w:pPr>
-      <w:r>
-        <w:rPr>
-          <w:b/>
-        </w:rPr>
-        <w:t>Vägen till demokrati</w:t>
-      </w:r>
-    </w:p>
-    <w:p>
-      <w:pPr>
-        <w:rPr>
-          <w:b/>
-        </w:rPr>
-      </w:pPr>
-      <w:proofErr w:type="gramStart"/>
-      <w:r>
-        <w:rPr>
-          <w:b/>
-        </w:rPr>
-        <w:t>Diagram ?</w:t>
-      </w:r>
-      <w:proofErr w:type="gramEnd"/>
-      <w:r>
-        <w:rPr>
-          <w:b/>
-        </w:rPr>
-        <w:t xml:space="preserve"> – Valdeltagande baserat på vistelsetid</w:t>
+          <w:b/>
+        </w:rPr>
+        <w:t xml:space="preserve"> trångbodda hushåll i Dalarna år 2018 och år 2023/2024 (senaste tillgängliga år) uppdelat på inrikes och utrikes födda</w:t>
       </w:r>
     </w:p>
     <w:p>
@@ -1668,6 +1446,219 @@
         </w:numPr>
       </w:pPr>
       <w:r>
+        <w:t>Klart</w:t>
+      </w:r>
+    </w:p>
+    <w:p>
+      <w:pPr>
+        <w:rPr>
+          <w:b/>
+        </w:rPr>
+      </w:pPr>
+    </w:p>
+    <w:p>
+      <w:pPr>
+        <w:rPr>
+          <w:color w:val="FF0000"/>
+        </w:rPr>
+      </w:pPr>
+      <w:r>
+        <w:rPr>
+          <w:b/>
+          <w:color w:val="FF0000"/>
+        </w:rPr>
+        <w:t>Diagram 32 – Trångbodda lägenhetshushåll i Dalarna år 2018 och år 2023/2024 (senaste tillgängliga år) utifrån utrikes födda och vistelsetid (samma indelning som diagram 30) i Sverige jämfört med inrikes födda</w:t>
+      </w:r>
+    </w:p>
+    <w:p/>
+    <w:p>
+      <w:pPr>
+        <w:rPr>
+          <w:color w:val="FF0000"/>
+        </w:rPr>
+      </w:pPr>
+      <w:r>
+        <w:rPr>
+          <w:b/>
+          <w:color w:val="FF0000"/>
+        </w:rPr>
+        <w:t>Diagram 33</w:t>
+      </w:r>
+      <w:r>
+        <w:rPr>
+          <w:b/>
+          <w:color w:val="FF0000"/>
+        </w:rPr>
+        <w:t xml:space="preserve"> – Trångbodda lägenhetshushåll i Dalarna år 2018 och år 2023/2024 (senaste tillgängliga år)</w:t>
+      </w:r>
+      <w:r>
+        <w:rPr>
+          <w:b/>
+          <w:color w:val="FF0000"/>
+        </w:rPr>
+        <w:t xml:space="preserve"> per kommun</w:t>
+      </w:r>
+      <w:r>
+        <w:rPr>
+          <w:b/>
+          <w:color w:val="FF0000"/>
+        </w:rPr>
+        <w:t xml:space="preserve"> utifrån utrikes födda och vistelsetid (samma indelning som diagram 30) i Sverige jämfört med inrikes födda</w:t>
+      </w:r>
+      <w:r>
+        <w:rPr>
+          <w:b/>
+          <w:color w:val="FF0000"/>
+        </w:rPr>
+        <w:t xml:space="preserve"> – </w:t>
+      </w:r>
+      <w:r>
+        <w:rPr>
+          <w:color w:val="FF0000"/>
+        </w:rPr>
+        <w:t>justera från flerbostadshus till lägenhetshushåll (samma som diagram 32) om möjligt</w:t>
+      </w:r>
+      <w:r>
+        <w:rPr>
+          <w:color w:val="FF0000"/>
+        </w:rPr>
+        <w:t>, tre kategorier: utrikes födda med vistelsetid 0-9 år samt 10- år och inrikes födda</w:t>
+      </w:r>
+    </w:p>
+    <w:p/>
+    <w:p>
+      <w:proofErr w:type="spellStart"/>
+      <w:r>
+        <w:rPr>
+          <w:b/>
+        </w:rPr>
+        <w:t>Flyttmönster</w:t>
+      </w:r>
+      <w:proofErr w:type="spellEnd"/>
+      <w:r>
+        <w:rPr>
+          <w:b/>
+        </w:rPr>
+        <w:t xml:space="preserve"> bland utrikes födda</w:t>
+      </w:r>
+    </w:p>
+    <w:p>
+      <w:pPr>
+        <w:rPr>
+          <w:color w:val="FF0000"/>
+        </w:rPr>
+      </w:pPr>
+      <w:r>
+        <w:rPr>
+          <w:color w:val="FF0000"/>
+        </w:rPr>
+        <w:t>Vi sku</w:t>
+      </w:r>
+      <w:r>
+        <w:rPr>
+          <w:color w:val="FF0000"/>
+        </w:rPr>
+        <w:t xml:space="preserve">lle kunna utgå från de diagram som vi har i befolkningsrapporten, men med anpassning till inrikes och utrikes födda, vistelsetid, åldersgrupper och kön. </w:t>
+      </w:r>
+    </w:p>
+    <w:p>
+      <w:pPr>
+        <w:rPr>
+          <w:color w:val="FF0000"/>
+        </w:rPr>
+      </w:pPr>
+      <w:r>
+        <w:rPr>
+          <w:color w:val="FF0000"/>
+        </w:rPr>
+        <w:t xml:space="preserve">Vi har i avsnitt </w:t>
+      </w:r>
+      <w:proofErr w:type="gramStart"/>
+      <w:r>
+        <w:rPr>
+          <w:color w:val="FF0000"/>
+        </w:rPr>
+        <w:t>3.1-3.3</w:t>
+      </w:r>
+      <w:proofErr w:type="gramEnd"/>
+      <w:r>
+        <w:rPr>
+          <w:color w:val="FF0000"/>
+        </w:rPr>
+        <w:t xml:space="preserve"> i befolkningsrapporten diagram för inrikes flyttnetto, invandringsnetto och totalt flyttnetto. Dessutom finns en fördjupning kring bakgrund i 3.5.</w:t>
+      </w:r>
+    </w:p>
+    <w:p>
+      <w:pPr>
+        <w:rPr>
+          <w:color w:val="FF0000"/>
+        </w:rPr>
+      </w:pPr>
+      <w:r>
+        <w:rPr>
+          <w:color w:val="FF0000"/>
+        </w:rPr>
+        <w:t>Kan vi titta på hur omflyttningar sker per år de senaste 10 åren, vilka flyttade in, vid vilket år och om och när de flyttade från länet?</w:t>
+      </w:r>
+    </w:p>
+    <w:p>
+      <w:pPr>
+        <w:rPr>
+          <w:color w:val="FF0000"/>
+        </w:rPr>
+      </w:pPr>
+    </w:p>
+    <w:p>
+      <w:pPr>
+        <w:rPr>
+          <w:b/>
+        </w:rPr>
+      </w:pPr>
+    </w:p>
+    <w:p>
+      <w:pPr>
+        <w:rPr>
+          <w:b/>
+        </w:rPr>
+      </w:pPr>
+      <w:r>
+        <w:rPr>
+          <w:b/>
+        </w:rPr>
+        <w:t>Vägen till demokrati</w:t>
+      </w:r>
+    </w:p>
+    <w:p>
+      <w:pPr>
+        <w:rPr>
+          <w:b/>
+        </w:rPr>
+      </w:pPr>
+      <w:proofErr w:type="gramStart"/>
+      <w:r>
+        <w:rPr>
+          <w:b/>
+        </w:rPr>
+        <w:t>Diagram ?</w:t>
+      </w:r>
+      <w:proofErr w:type="gramEnd"/>
+      <w:r>
+        <w:rPr>
+          <w:b/>
+        </w:rPr>
+        <w:t xml:space="preserve"> – Valdeltagande baserat på vistelsetid</w:t>
+      </w:r>
+    </w:p>
+    <w:p>
+      <w:pPr>
+        <w:pStyle w:val="Liststycke"/>
+        <w:numPr>
+          <w:ilvl w:val="0"/>
+          <w:numId w:val="1"/>
+        </w:numPr>
+      </w:pPr>
+      <w:r>
+        <w:lastRenderedPageBreak/>
         <w:t>Finns ett diagram för respektive val</w:t>
       </w:r>
     </w:p>

</xml_diff>